<commit_message>
Modificacion de el plan de pruebas de la interfaz Login aplicacion Usuarios
Modificacion echa por juanjo!!

Co-Authored-By: juanjo13 <juanjo13@users.noreply.github.com>
</commit_message>
<xml_diff>
--- a/Documentación/Planes de Pruebas/AplicaciónUsuario/Plan_PruebasLogin.docx
+++ b/Documentación/Planes de Pruebas/AplicaciónUsuario/Plan_PruebasLogin.docx
@@ -1,6 +1,6 @@
 
 <file path=word/document.xml><?xml version="1.0" encoding="utf-8"?>
-<w:document xmlns:wpc="http://schemas.microsoft.com/office/word/2010/wordprocessingCanvas" xmlns:cx="http://schemas.microsoft.com/office/drawing/2014/chartex" xmlns:cx1="http://schemas.microsoft.com/office/drawing/2015/9/8/chartex" xmlns:mc="http://schemas.openxmlformats.org/markup-compatibility/2006" xmlns:o="urn:schemas-microsoft-com:office:office" xmlns:r="http://schemas.openxmlformats.org/officeDocument/2006/relationships" xmlns:m="http://schemas.openxmlformats.org/officeDocument/2006/math" xmlns:v="urn:schemas-microsoft-com:vml" xmlns:wp14="http://schemas.microsoft.com/office/word/2010/wordprocessingDrawing" xmlns:wp="http://schemas.openxmlformats.org/drawingml/2006/wordprocessingDrawing" xmlns:w10="urn:schemas-microsoft-com:office:word" xmlns:w="http://schemas.openxmlformats.org/wordprocessingml/2006/main" xmlns:w14="http://schemas.microsoft.com/office/word/2010/wordml" xmlns:w15="http://schemas.microsoft.com/office/word/2012/wordml" xmlns:w16se="http://schemas.microsoft.com/office/word/2015/wordml/symex" xmlns:wpg="http://schemas.microsoft.com/office/word/2010/wordprocessingGroup" xmlns:wpi="http://schemas.microsoft.com/office/word/2010/wordprocessingInk" xmlns:wne="http://schemas.microsoft.com/office/word/2006/wordml" xmlns:wps="http://schemas.microsoft.com/office/word/2010/wordprocessingShape" mc:Ignorable="w14 w15 w16se wp14">
+<w:document xmlns:wpc="http://schemas.microsoft.com/office/word/2010/wordprocessingCanvas" xmlns:mc="http://schemas.openxmlformats.org/markup-compatibility/2006" xmlns:o="urn:schemas-microsoft-com:office:office" xmlns:r="http://schemas.openxmlformats.org/officeDocument/2006/relationships" xmlns:m="http://schemas.openxmlformats.org/officeDocument/2006/math" xmlns:v="urn:schemas-microsoft-com:vml" xmlns:wp14="http://schemas.microsoft.com/office/word/2010/wordprocessingDrawing" xmlns:wp="http://schemas.openxmlformats.org/drawingml/2006/wordprocessingDrawing" xmlns:w10="urn:schemas-microsoft-com:office:word" xmlns:w="http://schemas.openxmlformats.org/wordprocessingml/2006/main" xmlns:w14="http://schemas.microsoft.com/office/word/2010/wordml" xmlns:w15="http://schemas.microsoft.com/office/word/2012/wordml" xmlns:wpg="http://schemas.microsoft.com/office/word/2010/wordprocessingGroup" xmlns:wpi="http://schemas.microsoft.com/office/word/2010/wordprocessingInk" xmlns:wne="http://schemas.microsoft.com/office/word/2006/wordml" xmlns:wps="http://schemas.microsoft.com/office/word/2010/wordprocessingShape" mc:Ignorable="w14 w15 wp14">
   <w:body>
     <w:tbl>
       <w:tblPr>
@@ -774,25 +774,7 @@
               <w:cnfStyle w:val="000000000000" w:firstRow="0" w:lastRow="0" w:firstColumn="0" w:lastColumn="0" w:oddVBand="0" w:evenVBand="0" w:oddHBand="0" w:evenHBand="0" w:firstRowFirstColumn="0" w:firstRowLastColumn="0" w:lastRowFirstColumn="0" w:lastRowLastColumn="0"/>
             </w:pPr>
             <w:r>
-              <w:t xml:space="preserve">Al </w:t>
-            </w:r>
-            <w:r>
-              <w:t>ingresar solo la contraseña</w:t>
-            </w:r>
-            <w:r>
-              <w:t xml:space="preserve"> de</w:t>
-            </w:r>
-            <w:r>
-              <w:t>l</w:t>
-            </w:r>
-            <w:r>
-              <w:t xml:space="preserve"> usuario, aparezca un mensaje que falta</w:t>
-            </w:r>
-            <w:r>
-              <w:t xml:space="preserve"> Ingresar el usuario</w:t>
-            </w:r>
-            <w:r>
-              <w:t>.</w:t>
+              <w:t>Al ingresar solo la contraseña del usuario, aparezca un mensaje que falta Ingresar el usuario.</w:t>
             </w:r>
           </w:p>
           <w:p>
@@ -821,10 +803,7 @@
             </w:r>
             <w:proofErr w:type="spellEnd"/>
             <w:r>
-              <w:t>:</w:t>
-            </w:r>
-            <w:r>
-              <w:t xml:space="preserve"> hola</w:t>
+              <w:t>: hola</w:t>
             </w:r>
           </w:p>
         </w:tc>
@@ -889,19 +868,7 @@
               <w:cnfStyle w:val="000000100000" w:firstRow="0" w:lastRow="0" w:firstColumn="0" w:lastColumn="0" w:oddVBand="0" w:evenVBand="0" w:oddHBand="1" w:evenHBand="0" w:firstRowFirstColumn="0" w:firstRowLastColumn="0" w:lastRowFirstColumn="0" w:lastRowLastColumn="0"/>
             </w:pPr>
             <w:r>
-              <w:t xml:space="preserve">Al </w:t>
-            </w:r>
-            <w:r>
-              <w:t xml:space="preserve">ingresar un nombre de </w:t>
-            </w:r>
-            <w:r>
-              <w:t>usuario</w:t>
-            </w:r>
-            <w:r>
-              <w:t xml:space="preserve"> incorrecto o con algún carácter extraño, aparezca un mensaje de nombre de usuario incorrecto</w:t>
-            </w:r>
-            <w:r>
-              <w:t>.</w:t>
+              <w:t>Al ingresar un nombre de usuario incorrecto o con algún carácter extraño, aparezca un mensaje de nombre de usuario incorrecto.</w:t>
             </w:r>
           </w:p>
           <w:p>
@@ -917,26 +884,15 @@
               <w:cnfStyle w:val="000000100000" w:firstRow="0" w:lastRow="0" w:firstColumn="0" w:lastColumn="0" w:oddVBand="0" w:evenVBand="0" w:oddHBand="1" w:evenHBand="0" w:firstRowFirstColumn="0" w:firstRowLastColumn="0" w:lastRowFirstColumn="0" w:lastRowLastColumn="0"/>
             </w:pPr>
             <w:r>
-              <w:t>Usuario:</w:t>
-            </w:r>
-            <w:r>
-              <w:t xml:space="preserve"> </w:t>
+              <w:t xml:space="preserve">Usuario: </w:t>
             </w:r>
             <w:proofErr w:type="spellStart"/>
-            <w:proofErr w:type="gramStart"/>
             <w:r>
               <w:t>janjdksk</w:t>
             </w:r>
             <w:proofErr w:type="spellEnd"/>
             <w:r>
-              <w:t xml:space="preserve"> </w:t>
-            </w:r>
-            <w:r>
-              <w:t xml:space="preserve"> o</w:t>
-            </w:r>
-            <w:proofErr w:type="gramEnd"/>
-            <w:r>
-              <w:t xml:space="preserve"> juan$</w:t>
+              <w:t xml:space="preserve">  o juan$</w:t>
             </w:r>
           </w:p>
           <w:p>
@@ -949,10 +905,7 @@
             </w:r>
             <w:proofErr w:type="spellEnd"/>
             <w:r>
-              <w:t>:</w:t>
-            </w:r>
-            <w:r>
-              <w:t xml:space="preserve"> </w:t>
+              <w:t xml:space="preserve">: </w:t>
             </w:r>
             <w:proofErr w:type="spellStart"/>
             <w:r>
@@ -1021,19 +974,7 @@
               <w:cnfStyle w:val="000000000000" w:firstRow="0" w:lastRow="0" w:firstColumn="0" w:lastColumn="0" w:oddVBand="0" w:evenVBand="0" w:oddHBand="0" w:evenHBand="0" w:firstRowFirstColumn="0" w:firstRowLastColumn="0" w:lastRowFirstColumn="0" w:lastRowLastColumn="0"/>
             </w:pPr>
             <w:r>
-              <w:t>Al ingresar un</w:t>
-            </w:r>
-            <w:r>
-              <w:t>a contraseña incorrecta</w:t>
-            </w:r>
-            <w:r>
-              <w:t>, aparezca</w:t>
-            </w:r>
-            <w:r>
-              <w:t xml:space="preserve"> un mensaje de contraseña incorrecta</w:t>
-            </w:r>
-            <w:r>
-              <w:t>.</w:t>
+              <w:t>Al ingresar una contraseña incorrecta, aparezca un mensaje de contraseña incorrecta.</w:t>
             </w:r>
           </w:p>
           <w:p>
@@ -1055,18 +996,114 @@
               <w:cnfStyle w:val="000000000000" w:firstRow="0" w:lastRow="0" w:firstColumn="0" w:lastColumn="0" w:oddVBand="0" w:evenVBand="0" w:oddHBand="0" w:evenHBand="0" w:firstRowFirstColumn="0" w:firstRowLastColumn="0" w:lastRowFirstColumn="0" w:lastRowLastColumn="0"/>
             </w:pPr>
             <w:r>
-              <w:t>Contra</w:t>
+              <w:t xml:space="preserve">Contraseña: </w:t>
+            </w:r>
+            <w:proofErr w:type="spellStart"/>
+            <w:r>
+              <w:t>lslsls</w:t>
+            </w:r>
+            <w:proofErr w:type="spellEnd"/>
+          </w:p>
+        </w:tc>
+        <w:tc>
+          <w:tcPr>
+            <w:tcW w:w="2630" w:type="dxa"/>
+            <w:gridSpan w:val="2"/>
+          </w:tcPr>
+          <w:p>
+            <w:pPr>
+              <w:cnfStyle w:val="000000000000" w:firstRow="0" w:lastRow="0" w:firstColumn="0" w:lastColumn="0" w:oddVBand="0" w:evenVBand="0" w:oddHBand="0" w:evenHBand="0" w:firstRowFirstColumn="0" w:firstRowLastColumn="0" w:lastRowFirstColumn="0" w:lastRowLastColumn="0"/>
+            </w:pPr>
+          </w:p>
+        </w:tc>
+        <w:tc>
+          <w:tcPr>
+            <w:tcW w:w="825" w:type="dxa"/>
+            <w:gridSpan w:val="2"/>
+          </w:tcPr>
+          <w:p>
+            <w:pPr>
+              <w:cnfStyle w:val="000000000000" w:firstRow="0" w:lastRow="0" w:firstColumn="0" w:lastColumn="0" w:oddVBand="0" w:evenVBand="0" w:oddHBand="0" w:evenHBand="0" w:firstRowFirstColumn="0" w:firstRowLastColumn="0" w:lastRowFirstColumn="0" w:lastRowLastColumn="0"/>
+            </w:pPr>
+          </w:p>
+        </w:tc>
+        <w:tc>
+          <w:tcPr>
+            <w:tcW w:w="2912" w:type="dxa"/>
+          </w:tcPr>
+          <w:p>
+            <w:pPr>
+              <w:cnfStyle w:val="000000000000" w:firstRow="0" w:lastRow="0" w:firstColumn="0" w:lastColumn="0" w:oddVBand="0" w:evenVBand="0" w:oddHBand="0" w:evenHBand="0" w:firstRowFirstColumn="0" w:firstRowLastColumn="0" w:lastRowFirstColumn="0" w:lastRowLastColumn="0"/>
+            </w:pPr>
+          </w:p>
+        </w:tc>
+      </w:tr>
+      <w:tr>
+        <w:trPr>
+          <w:cnfStyle w:val="000000100000" w:firstRow="0" w:lastRow="0" w:firstColumn="0" w:lastColumn="0" w:oddVBand="0" w:evenVBand="0" w:oddHBand="1" w:evenHBand="0" w:firstRowFirstColumn="0" w:firstRowLastColumn="0" w:lastRowFirstColumn="0" w:lastRowLastColumn="0"/>
+          <w:trHeight w:val="361"/>
+        </w:trPr>
+        <w:tc>
+          <w:tcPr>
+            <w:cnfStyle w:val="001000000000" w:firstRow="0" w:lastRow="0" w:firstColumn="1" w:lastColumn="0" w:oddVBand="0" w:evenVBand="0" w:oddHBand="0" w:evenHBand="0" w:firstRowFirstColumn="0" w:firstRowLastColumn="0" w:lastRowFirstColumn="0" w:lastRowLastColumn="0"/>
+            <w:tcW w:w="1654" w:type="dxa"/>
+          </w:tcPr>
+          <w:p>
+            <w:pPr>
+              <w:jc w:val="center"/>
+            </w:pPr>
+            <w:r>
+              <w:t>5</w:t>
+            </w:r>
+          </w:p>
+        </w:tc>
+        <w:tc>
+          <w:tcPr>
+            <w:tcW w:w="2584" w:type="dxa"/>
+          </w:tcPr>
+          <w:p>
+            <w:pPr>
+              <w:cnfStyle w:val="000000100000" w:firstRow="0" w:lastRow="0" w:firstColumn="0" w:lastColumn="0" w:oddVBand="0" w:evenVBand="0" w:oddHBand="1" w:evenHBand="0" w:firstRowFirstColumn="0" w:firstRowLastColumn="0" w:lastRowFirstColumn="0" w:lastRowLastColumn="0"/>
+            </w:pPr>
+            <w:r>
+              <w:t>Al ingresar un usuario y contraseña correcta, el sistema ingresara a la pantalla de consultas</w:t>
+            </w:r>
+          </w:p>
+          <w:p>
+            <w:pPr>
+              <w:cnfStyle w:val="000000100000" w:firstRow="0" w:lastRow="0" w:firstColumn="0" w:lastColumn="0" w:oddVBand="0" w:evenVBand="0" w:oddHBand="1" w:evenHBand="0" w:firstRowFirstColumn="0" w:firstRowLastColumn="0" w:lastRowFirstColumn="0" w:lastRowLastColumn="0"/>
+            </w:pPr>
+            <w:r>
+              <w:t>Ejemplo:</w:t>
+            </w:r>
+          </w:p>
+          <w:p>
+            <w:pPr>
+              <w:cnfStyle w:val="000000100000" w:firstRow="0" w:lastRow="0" w:firstColumn="0" w:lastColumn="0" w:oddVBand="0" w:evenVBand="0" w:oddHBand="1" w:evenHBand="0" w:firstRowFirstColumn="0" w:firstRowLastColumn="0" w:lastRowFirstColumn="0" w:lastRowLastColumn="0"/>
+            </w:pPr>
+            <w:r>
+              <w:t xml:space="preserve">Usuario: </w:t>
+            </w:r>
+            <w:proofErr w:type="spellStart"/>
+            <w:r>
+              <w:t>Admin</w:t>
+            </w:r>
+            <w:proofErr w:type="spellEnd"/>
+          </w:p>
+          <w:p>
+            <w:pPr>
+              <w:cnfStyle w:val="000000100000" w:firstRow="0" w:lastRow="0" w:firstColumn="0" w:lastColumn="0" w:oddVBand="0" w:evenVBand="0" w:oddHBand="1" w:evenHBand="0" w:firstRowFirstColumn="0" w:firstRowLastColumn="0" w:lastRowFirstColumn="0" w:lastRowLastColumn="0"/>
+            </w:pPr>
+            <w:proofErr w:type="spellStart"/>
+            <w:r>
+              <w:t>Contrasena</w:t>
+            </w:r>
+            <w:proofErr w:type="spellEnd"/>
+            <w:r>
+              <w:t>: Admin</w:t>
             </w:r>
             <w:bookmarkStart w:id="0" w:name="_GoBack"/>
             <w:bookmarkEnd w:id="0"/>
-            <w:r>
-              <w:t xml:space="preserve">seña: </w:t>
-            </w:r>
-            <w:proofErr w:type="spellStart"/>
-            <w:r>
-              <w:t>lslsls</w:t>
-            </w:r>
-            <w:proofErr w:type="spellEnd"/>
           </w:p>
         </w:tc>
         <w:tc>
@@ -1076,7 +1113,7 @@
           </w:tcPr>
           <w:p>
             <w:pPr>
-              <w:cnfStyle w:val="000000000000" w:firstRow="0" w:lastRow="0" w:firstColumn="0" w:lastColumn="0" w:oddVBand="0" w:evenVBand="0" w:oddHBand="0" w:evenHBand="0" w:firstRowFirstColumn="0" w:firstRowLastColumn="0" w:lastRowFirstColumn="0" w:lastRowLastColumn="0"/>
+              <w:cnfStyle w:val="000000100000" w:firstRow="0" w:lastRow="0" w:firstColumn="0" w:lastColumn="0" w:oddVBand="0" w:evenVBand="0" w:oddHBand="1" w:evenHBand="0" w:firstRowFirstColumn="0" w:firstRowLastColumn="0" w:lastRowFirstColumn="0" w:lastRowLastColumn="0"/>
             </w:pPr>
           </w:p>
         </w:tc>
@@ -1087,7 +1124,7 @@
           </w:tcPr>
           <w:p>
             <w:pPr>
-              <w:cnfStyle w:val="000000000000" w:firstRow="0" w:lastRow="0" w:firstColumn="0" w:lastColumn="0" w:oddVBand="0" w:evenVBand="0" w:oddHBand="0" w:evenHBand="0" w:firstRowFirstColumn="0" w:firstRowLastColumn="0" w:lastRowFirstColumn="0" w:lastRowLastColumn="0"/>
+              <w:cnfStyle w:val="000000100000" w:firstRow="0" w:lastRow="0" w:firstColumn="0" w:lastColumn="0" w:oddVBand="0" w:evenVBand="0" w:oddHBand="1" w:evenHBand="0" w:firstRowFirstColumn="0" w:firstRowLastColumn="0" w:lastRowFirstColumn="0" w:lastRowLastColumn="0"/>
             </w:pPr>
           </w:p>
         </w:tc>
@@ -1097,7 +1134,7 @@
           </w:tcPr>
           <w:p>
             <w:pPr>
-              <w:cnfStyle w:val="000000000000" w:firstRow="0" w:lastRow="0" w:firstColumn="0" w:lastColumn="0" w:oddVBand="0" w:evenVBand="0" w:oddHBand="0" w:evenHBand="0" w:firstRowFirstColumn="0" w:firstRowLastColumn="0" w:lastRowFirstColumn="0" w:lastRowLastColumn="0"/>
+              <w:cnfStyle w:val="000000100000" w:firstRow="0" w:lastRow="0" w:firstColumn="0" w:lastColumn="0" w:oddVBand="0" w:evenVBand="0" w:oddHBand="1" w:evenHBand="0" w:firstRowFirstColumn="0" w:firstRowLastColumn="0" w:lastRowFirstColumn="0" w:lastRowLastColumn="0"/>
             </w:pPr>
           </w:p>
         </w:tc>
@@ -1121,7 +1158,7 @@
 </file>
 
 <file path=word/endnotes.xml><?xml version="1.0" encoding="utf-8"?>
-<w:endnotes xmlns:wpc="http://schemas.microsoft.com/office/word/2010/wordprocessingCanvas" xmlns:cx="http://schemas.microsoft.com/office/drawing/2014/chartex" xmlns:cx1="http://schemas.microsoft.com/office/drawing/2015/9/8/chartex" xmlns:mc="http://schemas.openxmlformats.org/markup-compatibility/2006" xmlns:o="urn:schemas-microsoft-com:office:office" xmlns:r="http://schemas.openxmlformats.org/officeDocument/2006/relationships" xmlns:m="http://schemas.openxmlformats.org/officeDocument/2006/math" xmlns:v="urn:schemas-microsoft-com:vml" xmlns:wp14="http://schemas.microsoft.com/office/word/2010/wordprocessingDrawing" xmlns:wp="http://schemas.openxmlformats.org/drawingml/2006/wordprocessingDrawing" xmlns:w10="urn:schemas-microsoft-com:office:word" xmlns:w="http://schemas.openxmlformats.org/wordprocessingml/2006/main" xmlns:w14="http://schemas.microsoft.com/office/word/2010/wordml" xmlns:w15="http://schemas.microsoft.com/office/word/2012/wordml" xmlns:w16se="http://schemas.microsoft.com/office/word/2015/wordml/symex" xmlns:wpg="http://schemas.microsoft.com/office/word/2010/wordprocessingGroup" xmlns:wpi="http://schemas.microsoft.com/office/word/2010/wordprocessingInk" xmlns:wne="http://schemas.microsoft.com/office/word/2006/wordml" xmlns:wps="http://schemas.microsoft.com/office/word/2010/wordprocessingShape" mc:Ignorable="w14 w15 w16se wp14">
+<w:endnotes xmlns:wpc="http://schemas.microsoft.com/office/word/2010/wordprocessingCanvas" xmlns:mc="http://schemas.openxmlformats.org/markup-compatibility/2006" xmlns:o="urn:schemas-microsoft-com:office:office" xmlns:r="http://schemas.openxmlformats.org/officeDocument/2006/relationships" xmlns:m="http://schemas.openxmlformats.org/officeDocument/2006/math" xmlns:v="urn:schemas-microsoft-com:vml" xmlns:wp14="http://schemas.microsoft.com/office/word/2010/wordprocessingDrawing" xmlns:wp="http://schemas.openxmlformats.org/drawingml/2006/wordprocessingDrawing" xmlns:w10="urn:schemas-microsoft-com:office:word" xmlns:w="http://schemas.openxmlformats.org/wordprocessingml/2006/main" xmlns:w14="http://schemas.microsoft.com/office/word/2010/wordml" xmlns:w15="http://schemas.microsoft.com/office/word/2012/wordml" xmlns:wpg="http://schemas.microsoft.com/office/word/2010/wordprocessingGroup" xmlns:wpi="http://schemas.microsoft.com/office/word/2010/wordprocessingInk" xmlns:wne="http://schemas.microsoft.com/office/word/2006/wordml" xmlns:wps="http://schemas.microsoft.com/office/word/2010/wordprocessingShape" mc:Ignorable="w14 w15 wp14">
   <w:endnote w:type="separator" w:id="-1">
     <w:p>
       <w:pPr>
@@ -1146,7 +1183,7 @@
 </file>
 
 <file path=word/footer1.xml><?xml version="1.0" encoding="utf-8"?>
-<w:ftr xmlns:wpc="http://schemas.microsoft.com/office/word/2010/wordprocessingCanvas" xmlns:cx="http://schemas.microsoft.com/office/drawing/2014/chartex" xmlns:cx1="http://schemas.microsoft.com/office/drawing/2015/9/8/chartex" xmlns:mc="http://schemas.openxmlformats.org/markup-compatibility/2006" xmlns:o="urn:schemas-microsoft-com:office:office" xmlns:r="http://schemas.openxmlformats.org/officeDocument/2006/relationships" xmlns:m="http://schemas.openxmlformats.org/officeDocument/2006/math" xmlns:v="urn:schemas-microsoft-com:vml" xmlns:wp14="http://schemas.microsoft.com/office/word/2010/wordprocessingDrawing" xmlns:wp="http://schemas.openxmlformats.org/drawingml/2006/wordprocessingDrawing" xmlns:w10="urn:schemas-microsoft-com:office:word" xmlns:w="http://schemas.openxmlformats.org/wordprocessingml/2006/main" xmlns:w14="http://schemas.microsoft.com/office/word/2010/wordml" xmlns:w15="http://schemas.microsoft.com/office/word/2012/wordml" xmlns:w16se="http://schemas.microsoft.com/office/word/2015/wordml/symex" xmlns:wpg="http://schemas.microsoft.com/office/word/2010/wordprocessingGroup" xmlns:wpi="http://schemas.microsoft.com/office/word/2010/wordprocessingInk" xmlns:wne="http://schemas.microsoft.com/office/word/2006/wordml" xmlns:wps="http://schemas.microsoft.com/office/word/2010/wordprocessingShape" mc:Ignorable="w14 w15 w16se wp14">
+<w:ftr xmlns:wpc="http://schemas.microsoft.com/office/word/2010/wordprocessingCanvas" xmlns:mc="http://schemas.openxmlformats.org/markup-compatibility/2006" xmlns:o="urn:schemas-microsoft-com:office:office" xmlns:r="http://schemas.openxmlformats.org/officeDocument/2006/relationships" xmlns:m="http://schemas.openxmlformats.org/officeDocument/2006/math" xmlns:v="urn:schemas-microsoft-com:vml" xmlns:wp14="http://schemas.microsoft.com/office/word/2010/wordprocessingDrawing" xmlns:wp="http://schemas.openxmlformats.org/drawingml/2006/wordprocessingDrawing" xmlns:w10="urn:schemas-microsoft-com:office:word" xmlns:w="http://schemas.openxmlformats.org/wordprocessingml/2006/main" xmlns:w14="http://schemas.microsoft.com/office/word/2010/wordml" xmlns:w15="http://schemas.microsoft.com/office/word/2012/wordml" xmlns:wpg="http://schemas.microsoft.com/office/word/2010/wordprocessingGroup" xmlns:wpi="http://schemas.microsoft.com/office/word/2010/wordprocessingInk" xmlns:wne="http://schemas.microsoft.com/office/word/2006/wordml" xmlns:wps="http://schemas.microsoft.com/office/word/2010/wordprocessingShape" mc:Ignorable="w14 w15 wp14">
   <w:p>
     <w:pPr>
       <w:pStyle w:val="Piedepgina"/>
@@ -1156,7 +1193,7 @@
 </file>
 
 <file path=word/footer2.xml><?xml version="1.0" encoding="utf-8"?>
-<w:ftr xmlns:wpc="http://schemas.microsoft.com/office/word/2010/wordprocessingCanvas" xmlns:cx="http://schemas.microsoft.com/office/drawing/2014/chartex" xmlns:cx1="http://schemas.microsoft.com/office/drawing/2015/9/8/chartex" xmlns:mc="http://schemas.openxmlformats.org/markup-compatibility/2006" xmlns:o="urn:schemas-microsoft-com:office:office" xmlns:r="http://schemas.openxmlformats.org/officeDocument/2006/relationships" xmlns:m="http://schemas.openxmlformats.org/officeDocument/2006/math" xmlns:v="urn:schemas-microsoft-com:vml" xmlns:wp14="http://schemas.microsoft.com/office/word/2010/wordprocessingDrawing" xmlns:wp="http://schemas.openxmlformats.org/drawingml/2006/wordprocessingDrawing" xmlns:w10="urn:schemas-microsoft-com:office:word" xmlns:w="http://schemas.openxmlformats.org/wordprocessingml/2006/main" xmlns:w14="http://schemas.microsoft.com/office/word/2010/wordml" xmlns:w15="http://schemas.microsoft.com/office/word/2012/wordml" xmlns:w16se="http://schemas.microsoft.com/office/word/2015/wordml/symex" xmlns:wpg="http://schemas.microsoft.com/office/word/2010/wordprocessingGroup" xmlns:wpi="http://schemas.microsoft.com/office/word/2010/wordprocessingInk" xmlns:wne="http://schemas.microsoft.com/office/word/2006/wordml" xmlns:wps="http://schemas.microsoft.com/office/word/2010/wordprocessingShape" mc:Ignorable="w14 w15 w16se wp14">
+<w:ftr xmlns:wpc="http://schemas.microsoft.com/office/word/2010/wordprocessingCanvas" xmlns:mc="http://schemas.openxmlformats.org/markup-compatibility/2006" xmlns:o="urn:schemas-microsoft-com:office:office" xmlns:r="http://schemas.openxmlformats.org/officeDocument/2006/relationships" xmlns:m="http://schemas.openxmlformats.org/officeDocument/2006/math" xmlns:v="urn:schemas-microsoft-com:vml" xmlns:wp14="http://schemas.microsoft.com/office/word/2010/wordprocessingDrawing" xmlns:wp="http://schemas.openxmlformats.org/drawingml/2006/wordprocessingDrawing" xmlns:w10="urn:schemas-microsoft-com:office:word" xmlns:w="http://schemas.openxmlformats.org/wordprocessingml/2006/main" xmlns:w14="http://schemas.microsoft.com/office/word/2010/wordml" xmlns:w15="http://schemas.microsoft.com/office/word/2012/wordml" xmlns:wpg="http://schemas.microsoft.com/office/word/2010/wordprocessingGroup" xmlns:wpi="http://schemas.microsoft.com/office/word/2010/wordprocessingInk" xmlns:wne="http://schemas.microsoft.com/office/word/2006/wordml" xmlns:wps="http://schemas.microsoft.com/office/word/2010/wordprocessingShape" mc:Ignorable="w14 w15 wp14">
   <w:p>
     <w:pPr>
       <w:pStyle w:val="Piedepgina"/>
@@ -1166,7 +1203,7 @@
 </file>
 
 <file path=word/footer3.xml><?xml version="1.0" encoding="utf-8"?>
-<w:ftr xmlns:wpc="http://schemas.microsoft.com/office/word/2010/wordprocessingCanvas" xmlns:cx="http://schemas.microsoft.com/office/drawing/2014/chartex" xmlns:cx1="http://schemas.microsoft.com/office/drawing/2015/9/8/chartex" xmlns:mc="http://schemas.openxmlformats.org/markup-compatibility/2006" xmlns:o="urn:schemas-microsoft-com:office:office" xmlns:r="http://schemas.openxmlformats.org/officeDocument/2006/relationships" xmlns:m="http://schemas.openxmlformats.org/officeDocument/2006/math" xmlns:v="urn:schemas-microsoft-com:vml" xmlns:wp14="http://schemas.microsoft.com/office/word/2010/wordprocessingDrawing" xmlns:wp="http://schemas.openxmlformats.org/drawingml/2006/wordprocessingDrawing" xmlns:w10="urn:schemas-microsoft-com:office:word" xmlns:w="http://schemas.openxmlformats.org/wordprocessingml/2006/main" xmlns:w14="http://schemas.microsoft.com/office/word/2010/wordml" xmlns:w15="http://schemas.microsoft.com/office/word/2012/wordml" xmlns:w16se="http://schemas.microsoft.com/office/word/2015/wordml/symex" xmlns:wpg="http://schemas.microsoft.com/office/word/2010/wordprocessingGroup" xmlns:wpi="http://schemas.microsoft.com/office/word/2010/wordprocessingInk" xmlns:wne="http://schemas.microsoft.com/office/word/2006/wordml" xmlns:wps="http://schemas.microsoft.com/office/word/2010/wordprocessingShape" mc:Ignorable="w14 w15 w16se wp14">
+<w:ftr xmlns:wpc="http://schemas.microsoft.com/office/word/2010/wordprocessingCanvas" xmlns:mc="http://schemas.openxmlformats.org/markup-compatibility/2006" xmlns:o="urn:schemas-microsoft-com:office:office" xmlns:r="http://schemas.openxmlformats.org/officeDocument/2006/relationships" xmlns:m="http://schemas.openxmlformats.org/officeDocument/2006/math" xmlns:v="urn:schemas-microsoft-com:vml" xmlns:wp14="http://schemas.microsoft.com/office/word/2010/wordprocessingDrawing" xmlns:wp="http://schemas.openxmlformats.org/drawingml/2006/wordprocessingDrawing" xmlns:w10="urn:schemas-microsoft-com:office:word" xmlns:w="http://schemas.openxmlformats.org/wordprocessingml/2006/main" xmlns:w14="http://schemas.microsoft.com/office/word/2010/wordml" xmlns:w15="http://schemas.microsoft.com/office/word/2012/wordml" xmlns:wpg="http://schemas.microsoft.com/office/word/2010/wordprocessingGroup" xmlns:wpi="http://schemas.microsoft.com/office/word/2010/wordprocessingInk" xmlns:wne="http://schemas.microsoft.com/office/word/2006/wordml" xmlns:wps="http://schemas.microsoft.com/office/word/2010/wordprocessingShape" mc:Ignorable="w14 w15 wp14">
   <w:p>
     <w:pPr>
       <w:pStyle w:val="Piedepgina"/>
@@ -1176,7 +1213,7 @@
 </file>
 
 <file path=word/footnotes.xml><?xml version="1.0" encoding="utf-8"?>
-<w:footnotes xmlns:wpc="http://schemas.microsoft.com/office/word/2010/wordprocessingCanvas" xmlns:cx="http://schemas.microsoft.com/office/drawing/2014/chartex" xmlns:cx1="http://schemas.microsoft.com/office/drawing/2015/9/8/chartex" xmlns:mc="http://schemas.openxmlformats.org/markup-compatibility/2006" xmlns:o="urn:schemas-microsoft-com:office:office" xmlns:r="http://schemas.openxmlformats.org/officeDocument/2006/relationships" xmlns:m="http://schemas.openxmlformats.org/officeDocument/2006/math" xmlns:v="urn:schemas-microsoft-com:vml" xmlns:wp14="http://schemas.microsoft.com/office/word/2010/wordprocessingDrawing" xmlns:wp="http://schemas.openxmlformats.org/drawingml/2006/wordprocessingDrawing" xmlns:w10="urn:schemas-microsoft-com:office:word" xmlns:w="http://schemas.openxmlformats.org/wordprocessingml/2006/main" xmlns:w14="http://schemas.microsoft.com/office/word/2010/wordml" xmlns:w15="http://schemas.microsoft.com/office/word/2012/wordml" xmlns:w16se="http://schemas.microsoft.com/office/word/2015/wordml/symex" xmlns:wpg="http://schemas.microsoft.com/office/word/2010/wordprocessingGroup" xmlns:wpi="http://schemas.microsoft.com/office/word/2010/wordprocessingInk" xmlns:wne="http://schemas.microsoft.com/office/word/2006/wordml" xmlns:wps="http://schemas.microsoft.com/office/word/2010/wordprocessingShape" mc:Ignorable="w14 w15 w16se wp14">
+<w:footnotes xmlns:wpc="http://schemas.microsoft.com/office/word/2010/wordprocessingCanvas" xmlns:mc="http://schemas.openxmlformats.org/markup-compatibility/2006" xmlns:o="urn:schemas-microsoft-com:office:office" xmlns:r="http://schemas.openxmlformats.org/officeDocument/2006/relationships" xmlns:m="http://schemas.openxmlformats.org/officeDocument/2006/math" xmlns:v="urn:schemas-microsoft-com:vml" xmlns:wp14="http://schemas.microsoft.com/office/word/2010/wordprocessingDrawing" xmlns:wp="http://schemas.openxmlformats.org/drawingml/2006/wordprocessingDrawing" xmlns:w10="urn:schemas-microsoft-com:office:word" xmlns:w="http://schemas.openxmlformats.org/wordprocessingml/2006/main" xmlns:w14="http://schemas.microsoft.com/office/word/2010/wordml" xmlns:w15="http://schemas.microsoft.com/office/word/2012/wordml" xmlns:wpg="http://schemas.microsoft.com/office/word/2010/wordprocessingGroup" xmlns:wpi="http://schemas.microsoft.com/office/word/2010/wordprocessingInk" xmlns:wne="http://schemas.microsoft.com/office/word/2006/wordml" xmlns:wps="http://schemas.microsoft.com/office/word/2010/wordprocessingShape" mc:Ignorable="w14 w15 wp14">
   <w:footnote w:type="separator" w:id="-1">
     <w:p>
       <w:pPr>
@@ -1201,7 +1238,7 @@
 </file>
 
 <file path=word/header1.xml><?xml version="1.0" encoding="utf-8"?>
-<w:hdr xmlns:wpc="http://schemas.microsoft.com/office/word/2010/wordprocessingCanvas" xmlns:cx="http://schemas.microsoft.com/office/drawing/2014/chartex" xmlns:cx1="http://schemas.microsoft.com/office/drawing/2015/9/8/chartex" xmlns:mc="http://schemas.openxmlformats.org/markup-compatibility/2006" xmlns:o="urn:schemas-microsoft-com:office:office" xmlns:r="http://schemas.openxmlformats.org/officeDocument/2006/relationships" xmlns:m="http://schemas.openxmlformats.org/officeDocument/2006/math" xmlns:v="urn:schemas-microsoft-com:vml" xmlns:wp14="http://schemas.microsoft.com/office/word/2010/wordprocessingDrawing" xmlns:wp="http://schemas.openxmlformats.org/drawingml/2006/wordprocessingDrawing" xmlns:w10="urn:schemas-microsoft-com:office:word" xmlns:w="http://schemas.openxmlformats.org/wordprocessingml/2006/main" xmlns:w14="http://schemas.microsoft.com/office/word/2010/wordml" xmlns:w15="http://schemas.microsoft.com/office/word/2012/wordml" xmlns:w16se="http://schemas.microsoft.com/office/word/2015/wordml/symex" xmlns:wpg="http://schemas.microsoft.com/office/word/2010/wordprocessingGroup" xmlns:wpi="http://schemas.microsoft.com/office/word/2010/wordprocessingInk" xmlns:wne="http://schemas.microsoft.com/office/word/2006/wordml" xmlns:wps="http://schemas.microsoft.com/office/word/2010/wordprocessingShape" mc:Ignorable="w14 w15 w16se wp14">
+<w:hdr xmlns:wpc="http://schemas.microsoft.com/office/word/2010/wordprocessingCanvas" xmlns:mc="http://schemas.openxmlformats.org/markup-compatibility/2006" xmlns:o="urn:schemas-microsoft-com:office:office" xmlns:r="http://schemas.openxmlformats.org/officeDocument/2006/relationships" xmlns:m="http://schemas.openxmlformats.org/officeDocument/2006/math" xmlns:v="urn:schemas-microsoft-com:vml" xmlns:wp14="http://schemas.microsoft.com/office/word/2010/wordprocessingDrawing" xmlns:wp="http://schemas.openxmlformats.org/drawingml/2006/wordprocessingDrawing" xmlns:w10="urn:schemas-microsoft-com:office:word" xmlns:w="http://schemas.openxmlformats.org/wordprocessingml/2006/main" xmlns:w14="http://schemas.microsoft.com/office/word/2010/wordml" xmlns:w15="http://schemas.microsoft.com/office/word/2012/wordml" xmlns:wpg="http://schemas.microsoft.com/office/word/2010/wordprocessingGroup" xmlns:wpi="http://schemas.microsoft.com/office/word/2010/wordprocessingInk" xmlns:wne="http://schemas.microsoft.com/office/word/2006/wordml" xmlns:wps="http://schemas.microsoft.com/office/word/2010/wordprocessingShape" mc:Ignorable="w14 w15 wp14">
   <w:p>
     <w:pPr>
       <w:pStyle w:val="Encabezado"/>
@@ -1242,7 +1279,7 @@
 </file>
 
 <file path=word/header2.xml><?xml version="1.0" encoding="utf-8"?>
-<w:hdr xmlns:wpc="http://schemas.microsoft.com/office/word/2010/wordprocessingCanvas" xmlns:cx="http://schemas.microsoft.com/office/drawing/2014/chartex" xmlns:cx1="http://schemas.microsoft.com/office/drawing/2015/9/8/chartex" xmlns:mc="http://schemas.openxmlformats.org/markup-compatibility/2006" xmlns:o="urn:schemas-microsoft-com:office:office" xmlns:r="http://schemas.openxmlformats.org/officeDocument/2006/relationships" xmlns:m="http://schemas.openxmlformats.org/officeDocument/2006/math" xmlns:v="urn:schemas-microsoft-com:vml" xmlns:wp14="http://schemas.microsoft.com/office/word/2010/wordprocessingDrawing" xmlns:wp="http://schemas.openxmlformats.org/drawingml/2006/wordprocessingDrawing" xmlns:w10="urn:schemas-microsoft-com:office:word" xmlns:w="http://schemas.openxmlformats.org/wordprocessingml/2006/main" xmlns:w14="http://schemas.microsoft.com/office/word/2010/wordml" xmlns:w15="http://schemas.microsoft.com/office/word/2012/wordml" xmlns:w16se="http://schemas.microsoft.com/office/word/2015/wordml/symex" xmlns:wpg="http://schemas.microsoft.com/office/word/2010/wordprocessingGroup" xmlns:wpi="http://schemas.microsoft.com/office/word/2010/wordprocessingInk" xmlns:wne="http://schemas.microsoft.com/office/word/2006/wordml" xmlns:wps="http://schemas.microsoft.com/office/word/2010/wordprocessingShape" mc:Ignorable="w14 w15 w16se wp14">
+<w:hdr xmlns:wpc="http://schemas.microsoft.com/office/word/2010/wordprocessingCanvas" xmlns:mc="http://schemas.openxmlformats.org/markup-compatibility/2006" xmlns:o="urn:schemas-microsoft-com:office:office" xmlns:r="http://schemas.openxmlformats.org/officeDocument/2006/relationships" xmlns:m="http://schemas.openxmlformats.org/officeDocument/2006/math" xmlns:v="urn:schemas-microsoft-com:vml" xmlns:wp14="http://schemas.microsoft.com/office/word/2010/wordprocessingDrawing" xmlns:wp="http://schemas.openxmlformats.org/drawingml/2006/wordprocessingDrawing" xmlns:w10="urn:schemas-microsoft-com:office:word" xmlns:w="http://schemas.openxmlformats.org/wordprocessingml/2006/main" xmlns:w14="http://schemas.microsoft.com/office/word/2010/wordml" xmlns:w15="http://schemas.microsoft.com/office/word/2012/wordml" xmlns:wpg="http://schemas.microsoft.com/office/word/2010/wordprocessingGroup" xmlns:wpi="http://schemas.microsoft.com/office/word/2010/wordprocessingInk" xmlns:wne="http://schemas.microsoft.com/office/word/2006/wordml" xmlns:wps="http://schemas.microsoft.com/office/word/2010/wordprocessingShape" mc:Ignorable="w14 w15 wp14">
   <w:p>
     <w:pPr>
       <w:pStyle w:val="Encabezado"/>
@@ -1281,7 +1318,7 @@
     <w:r>
       <w:rPr>
         <w:noProof/>
-        <w:lang w:eastAsia="es-MX"/>
+        <w:lang w:val="en-US"/>
       </w:rPr>
       <w:drawing>
         <wp:anchor distT="0" distB="0" distL="114300" distR="114300" simplePos="0" relativeHeight="251659264" behindDoc="0" locked="0" layoutInCell="1" allowOverlap="1" wp14:anchorId="2695BDD4" wp14:editId="59A022D7">
@@ -1351,7 +1388,7 @@
 </file>
 
 <file path=word/header3.xml><?xml version="1.0" encoding="utf-8"?>
-<w:hdr xmlns:wpc="http://schemas.microsoft.com/office/word/2010/wordprocessingCanvas" xmlns:cx="http://schemas.microsoft.com/office/drawing/2014/chartex" xmlns:cx1="http://schemas.microsoft.com/office/drawing/2015/9/8/chartex" xmlns:mc="http://schemas.openxmlformats.org/markup-compatibility/2006" xmlns:o="urn:schemas-microsoft-com:office:office" xmlns:r="http://schemas.openxmlformats.org/officeDocument/2006/relationships" xmlns:m="http://schemas.openxmlformats.org/officeDocument/2006/math" xmlns:v="urn:schemas-microsoft-com:vml" xmlns:wp14="http://schemas.microsoft.com/office/word/2010/wordprocessingDrawing" xmlns:wp="http://schemas.openxmlformats.org/drawingml/2006/wordprocessingDrawing" xmlns:w10="urn:schemas-microsoft-com:office:word" xmlns:w="http://schemas.openxmlformats.org/wordprocessingml/2006/main" xmlns:w14="http://schemas.microsoft.com/office/word/2010/wordml" xmlns:w15="http://schemas.microsoft.com/office/word/2012/wordml" xmlns:w16se="http://schemas.microsoft.com/office/word/2015/wordml/symex" xmlns:wpg="http://schemas.microsoft.com/office/word/2010/wordprocessingGroup" xmlns:wpi="http://schemas.microsoft.com/office/word/2010/wordprocessingInk" xmlns:wne="http://schemas.microsoft.com/office/word/2006/wordml" xmlns:wps="http://schemas.microsoft.com/office/word/2010/wordprocessingShape" mc:Ignorable="w14 w15 w16se wp14">
+<w:hdr xmlns:wpc="http://schemas.microsoft.com/office/word/2010/wordprocessingCanvas" xmlns:mc="http://schemas.openxmlformats.org/markup-compatibility/2006" xmlns:o="urn:schemas-microsoft-com:office:office" xmlns:r="http://schemas.openxmlformats.org/officeDocument/2006/relationships" xmlns:m="http://schemas.openxmlformats.org/officeDocument/2006/math" xmlns:v="urn:schemas-microsoft-com:vml" xmlns:wp14="http://schemas.microsoft.com/office/word/2010/wordprocessingDrawing" xmlns:wp="http://schemas.openxmlformats.org/drawingml/2006/wordprocessingDrawing" xmlns:w10="urn:schemas-microsoft-com:office:word" xmlns:w="http://schemas.openxmlformats.org/wordprocessingml/2006/main" xmlns:w14="http://schemas.microsoft.com/office/word/2010/wordml" xmlns:w15="http://schemas.microsoft.com/office/word/2012/wordml" xmlns:wpg="http://schemas.microsoft.com/office/word/2010/wordprocessingGroup" xmlns:wpi="http://schemas.microsoft.com/office/word/2010/wordprocessingInk" xmlns:wne="http://schemas.microsoft.com/office/word/2006/wordml" xmlns:wps="http://schemas.microsoft.com/office/word/2010/wordprocessingShape" mc:Ignorable="w14 w15 wp14">
   <w:p>
     <w:pPr>
       <w:pStyle w:val="Encabezado"/>
@@ -1392,7 +1429,7 @@
 </file>
 
 <file path=word/styles.xml><?xml version="1.0" encoding="utf-8"?>
-<w:styles xmlns:mc="http://schemas.openxmlformats.org/markup-compatibility/2006" xmlns:r="http://schemas.openxmlformats.org/officeDocument/2006/relationships" xmlns:w="http://schemas.openxmlformats.org/wordprocessingml/2006/main" xmlns:w14="http://schemas.microsoft.com/office/word/2010/wordml" xmlns:w15="http://schemas.microsoft.com/office/word/2012/wordml" xmlns:w16se="http://schemas.microsoft.com/office/word/2015/wordml/symex" mc:Ignorable="w14 w15 w16se">
+<w:styles xmlns:mc="http://schemas.openxmlformats.org/markup-compatibility/2006" xmlns:r="http://schemas.openxmlformats.org/officeDocument/2006/relationships" xmlns:w="http://schemas.openxmlformats.org/wordprocessingml/2006/main" xmlns:w14="http://schemas.microsoft.com/office/word/2010/wordml" xmlns:w15="http://schemas.microsoft.com/office/word/2012/wordml" mc:Ignorable="w14 w15">
   <w:docDefaults>
     <w:rPrDefault>
       <w:rPr>

</xml_diff>

<commit_message>
se modifico plan de pruebas Login
</commit_message>
<xml_diff>
--- a/Documentación/Planes de Pruebas/AplicaciónUsuario/Plan_PruebasLogin.docx
+++ b/Documentación/Planes de Pruebas/AplicaciónUsuario/Plan_PruebasLogin.docx
@@ -1,6 +1,6 @@
 
 <file path=word/document.xml><?xml version="1.0" encoding="utf-8"?>
-<w:document xmlns:wpc="http://schemas.microsoft.com/office/word/2010/wordprocessingCanvas" xmlns:mc="http://schemas.openxmlformats.org/markup-compatibility/2006" xmlns:o="urn:schemas-microsoft-com:office:office" xmlns:r="http://schemas.openxmlformats.org/officeDocument/2006/relationships" xmlns:m="http://schemas.openxmlformats.org/officeDocument/2006/math" xmlns:v="urn:schemas-microsoft-com:vml" xmlns:wp14="http://schemas.microsoft.com/office/word/2010/wordprocessingDrawing" xmlns:wp="http://schemas.openxmlformats.org/drawingml/2006/wordprocessingDrawing" xmlns:w10="urn:schemas-microsoft-com:office:word" xmlns:w="http://schemas.openxmlformats.org/wordprocessingml/2006/main" xmlns:w14="http://schemas.microsoft.com/office/word/2010/wordml" xmlns:w15="http://schemas.microsoft.com/office/word/2012/wordml" xmlns:wpg="http://schemas.microsoft.com/office/word/2010/wordprocessingGroup" xmlns:wpi="http://schemas.microsoft.com/office/word/2010/wordprocessingInk" xmlns:wne="http://schemas.microsoft.com/office/word/2006/wordml" xmlns:wps="http://schemas.microsoft.com/office/word/2010/wordprocessingShape" mc:Ignorable="w14 w15 wp14">
+<w:document xmlns:wpc="http://schemas.microsoft.com/office/word/2010/wordprocessingCanvas" xmlns:cx="http://schemas.microsoft.com/office/drawing/2014/chartex" xmlns:cx1="http://schemas.microsoft.com/office/drawing/2015/9/8/chartex" xmlns:mc="http://schemas.openxmlformats.org/markup-compatibility/2006" xmlns:o="urn:schemas-microsoft-com:office:office" xmlns:r="http://schemas.openxmlformats.org/officeDocument/2006/relationships" xmlns:m="http://schemas.openxmlformats.org/officeDocument/2006/math" xmlns:v="urn:schemas-microsoft-com:vml" xmlns:wp14="http://schemas.microsoft.com/office/word/2010/wordprocessingDrawing" xmlns:wp="http://schemas.openxmlformats.org/drawingml/2006/wordprocessingDrawing" xmlns:w10="urn:schemas-microsoft-com:office:word" xmlns:w="http://schemas.openxmlformats.org/wordprocessingml/2006/main" xmlns:w14="http://schemas.microsoft.com/office/word/2010/wordml" xmlns:w15="http://schemas.microsoft.com/office/word/2012/wordml" xmlns:w16se="http://schemas.microsoft.com/office/word/2015/wordml/symex" xmlns:wpg="http://schemas.microsoft.com/office/word/2010/wordprocessingGroup" xmlns:wpi="http://schemas.microsoft.com/office/word/2010/wordprocessingInk" xmlns:wne="http://schemas.microsoft.com/office/word/2006/wordml" xmlns:wps="http://schemas.microsoft.com/office/word/2010/wordprocessingShape" mc:Ignorable="w14 w15 w16se wp14">
   <w:body>
     <w:tbl>
       <w:tblPr>
@@ -661,7 +661,13 @@
               <w:cnfStyle w:val="000000100000" w:firstRow="0" w:lastRow="0" w:firstColumn="0" w:lastColumn="0" w:oddVBand="0" w:evenVBand="0" w:oddHBand="1" w:evenHBand="0" w:firstRowFirstColumn="0" w:firstRowLastColumn="0" w:lastRowFirstColumn="0" w:lastRowLastColumn="0"/>
             </w:pPr>
             <w:r>
-              <w:t>Al ingresar solo el nombre de usuario, aparezca un mensaje que falta Ingresar la contraseña.</w:t>
+              <w:t xml:space="preserve">Al ingresar solo el nombre de usuario, aparezca un mensaje </w:t>
+            </w:r>
+            <w:r>
+              <w:t>de datos incompletos</w:t>
+            </w:r>
+            <w:r>
+              <w:t>.</w:t>
             </w:r>
           </w:p>
           <w:p>
@@ -774,7 +780,21 @@
               <w:cnfStyle w:val="000000000000" w:firstRow="0" w:lastRow="0" w:firstColumn="0" w:lastColumn="0" w:oddVBand="0" w:evenVBand="0" w:oddHBand="0" w:evenHBand="0" w:firstRowFirstColumn="0" w:firstRowLastColumn="0" w:lastRowFirstColumn="0" w:lastRowLastColumn="0"/>
             </w:pPr>
             <w:r>
-              <w:t>Al ingresar solo la contraseña del usuario, aparezca un mensaje que falta Ingresar el usuario.</w:t>
+              <w:t xml:space="preserve">Al ingresar solo la contraseña del usuario, aparezca un </w:t>
+            </w:r>
+            <w:proofErr w:type="gramStart"/>
+            <w:r>
+              <w:t xml:space="preserve">mensaje </w:t>
+            </w:r>
+            <w:r>
+              <w:t xml:space="preserve"> </w:t>
+            </w:r>
+            <w:r>
+              <w:t>de</w:t>
+            </w:r>
+            <w:proofErr w:type="gramEnd"/>
+            <w:r>
+              <w:t xml:space="preserve"> datos incompletos.</w:t>
             </w:r>
           </w:p>
           <w:p>
@@ -868,7 +888,21 @@
               <w:cnfStyle w:val="000000100000" w:firstRow="0" w:lastRow="0" w:firstColumn="0" w:lastColumn="0" w:oddVBand="0" w:evenVBand="0" w:oddHBand="1" w:evenHBand="0" w:firstRowFirstColumn="0" w:firstRowLastColumn="0" w:lastRowFirstColumn="0" w:lastRowLastColumn="0"/>
             </w:pPr>
             <w:r>
-              <w:t>Al ingresar un nombre de usuario incorrecto o con algún carácter extraño, aparezca un mensaje de nombre de usuario incorrecto.</w:t>
+              <w:t>Al ingresar un nombre de usuario incorrecto</w:t>
+            </w:r>
+            <w:r>
+              <w:t xml:space="preserve">, aparezca un mensaje </w:t>
+            </w:r>
+            <w:proofErr w:type="gramStart"/>
+            <w:r>
+              <w:t xml:space="preserve">de </w:t>
+            </w:r>
+            <w:r>
+              <w:t xml:space="preserve"> de</w:t>
+            </w:r>
+            <w:proofErr w:type="gramEnd"/>
+            <w:r>
+              <w:t xml:space="preserve"> usuario incorrecto.</w:t>
             </w:r>
           </w:p>
           <w:p>
@@ -974,7 +1008,15 @@
               <w:cnfStyle w:val="000000000000" w:firstRow="0" w:lastRow="0" w:firstColumn="0" w:lastColumn="0" w:oddVBand="0" w:evenVBand="0" w:oddHBand="0" w:evenHBand="0" w:firstRowFirstColumn="0" w:firstRowLastColumn="0" w:lastRowFirstColumn="0" w:lastRowLastColumn="0"/>
             </w:pPr>
             <w:r>
-              <w:t>Al ingresar una contraseña incorrecta, aparezca un mensaje de contraseña incorrecta.</w:t>
+              <w:t xml:space="preserve">Al ingresar una contraseña incorrecta, aparezca un mensaje </w:t>
+            </w:r>
+            <w:proofErr w:type="gramStart"/>
+            <w:r>
+              <w:t>de  usuario</w:t>
+            </w:r>
+            <w:proofErr w:type="gramEnd"/>
+            <w:r>
+              <w:t xml:space="preserve"> incorrecto.</w:t>
             </w:r>
           </w:p>
           <w:p>
@@ -982,7 +1024,6 @@
               <w:cnfStyle w:val="000000000000" w:firstRow="0" w:lastRow="0" w:firstColumn="0" w:lastColumn="0" w:oddVBand="0" w:evenVBand="0" w:oddHBand="0" w:evenHBand="0" w:firstRowFirstColumn="0" w:firstRowLastColumn="0" w:lastRowFirstColumn="0" w:lastRowLastColumn="0"/>
             </w:pPr>
             <w:r>
-              <w:lastRenderedPageBreak/>
               <w:t xml:space="preserve">Usuario: </w:t>
             </w:r>
             <w:proofErr w:type="spellStart"/>
@@ -1053,6 +1094,7 @@
               <w:jc w:val="center"/>
             </w:pPr>
             <w:r>
+              <w:lastRenderedPageBreak/>
               <w:t>5</w:t>
             </w:r>
           </w:p>
@@ -1084,26 +1126,27 @@
             <w:r>
               <w:t xml:space="preserve">Usuario: </w:t>
             </w:r>
-            <w:proofErr w:type="spellStart"/>
-            <w:r>
-              <w:t>Admin</w:t>
-            </w:r>
-            <w:proofErr w:type="spellEnd"/>
-          </w:p>
-          <w:p>
-            <w:pPr>
-              <w:cnfStyle w:val="000000100000" w:firstRow="0" w:lastRow="0" w:firstColumn="0" w:lastColumn="0" w:oddVBand="0" w:evenVBand="0" w:oddHBand="1" w:evenHBand="0" w:firstRowFirstColumn="0" w:firstRowLastColumn="0" w:lastRowFirstColumn="0" w:lastRowLastColumn="0"/>
-            </w:pPr>
-            <w:proofErr w:type="spellStart"/>
-            <w:r>
-              <w:t>Contrasena</w:t>
-            </w:r>
-            <w:proofErr w:type="spellEnd"/>
-            <w:r>
-              <w:t>: Admin</w:t>
+            <w:r>
+              <w:t>Juan</w:t>
             </w:r>
             <w:bookmarkStart w:id="0" w:name="_GoBack"/>
             <w:bookmarkEnd w:id="0"/>
+          </w:p>
+          <w:p>
+            <w:pPr>
+              <w:cnfStyle w:val="000000100000" w:firstRow="0" w:lastRow="0" w:firstColumn="0" w:lastColumn="0" w:oddVBand="0" w:evenVBand="0" w:oddHBand="1" w:evenHBand="0" w:firstRowFirstColumn="0" w:firstRowLastColumn="0" w:lastRowFirstColumn="0" w:lastRowLastColumn="0"/>
+            </w:pPr>
+            <w:proofErr w:type="spellStart"/>
+            <w:r>
+              <w:t>Contrasena</w:t>
+            </w:r>
+            <w:proofErr w:type="spellEnd"/>
+            <w:r>
+              <w:t xml:space="preserve">: </w:t>
+            </w:r>
+            <w:r>
+              <w:t>123456</w:t>
+            </w:r>
           </w:p>
         </w:tc>
         <w:tc>
@@ -1158,7 +1201,7 @@
 </file>
 
 <file path=word/endnotes.xml><?xml version="1.0" encoding="utf-8"?>
-<w:endnotes xmlns:wpc="http://schemas.microsoft.com/office/word/2010/wordprocessingCanvas" xmlns:mc="http://schemas.openxmlformats.org/markup-compatibility/2006" xmlns:o="urn:schemas-microsoft-com:office:office" xmlns:r="http://schemas.openxmlformats.org/officeDocument/2006/relationships" xmlns:m="http://schemas.openxmlformats.org/officeDocument/2006/math" xmlns:v="urn:schemas-microsoft-com:vml" xmlns:wp14="http://schemas.microsoft.com/office/word/2010/wordprocessingDrawing" xmlns:wp="http://schemas.openxmlformats.org/drawingml/2006/wordprocessingDrawing" xmlns:w10="urn:schemas-microsoft-com:office:word" xmlns:w="http://schemas.openxmlformats.org/wordprocessingml/2006/main" xmlns:w14="http://schemas.microsoft.com/office/word/2010/wordml" xmlns:w15="http://schemas.microsoft.com/office/word/2012/wordml" xmlns:wpg="http://schemas.microsoft.com/office/word/2010/wordprocessingGroup" xmlns:wpi="http://schemas.microsoft.com/office/word/2010/wordprocessingInk" xmlns:wne="http://schemas.microsoft.com/office/word/2006/wordml" xmlns:wps="http://schemas.microsoft.com/office/word/2010/wordprocessingShape" mc:Ignorable="w14 w15 wp14">
+<w:endnotes xmlns:wpc="http://schemas.microsoft.com/office/word/2010/wordprocessingCanvas" xmlns:cx="http://schemas.microsoft.com/office/drawing/2014/chartex" xmlns:cx1="http://schemas.microsoft.com/office/drawing/2015/9/8/chartex" xmlns:mc="http://schemas.openxmlformats.org/markup-compatibility/2006" xmlns:o="urn:schemas-microsoft-com:office:office" xmlns:r="http://schemas.openxmlformats.org/officeDocument/2006/relationships" xmlns:m="http://schemas.openxmlformats.org/officeDocument/2006/math" xmlns:v="urn:schemas-microsoft-com:vml" xmlns:wp14="http://schemas.microsoft.com/office/word/2010/wordprocessingDrawing" xmlns:wp="http://schemas.openxmlformats.org/drawingml/2006/wordprocessingDrawing" xmlns:w10="urn:schemas-microsoft-com:office:word" xmlns:w="http://schemas.openxmlformats.org/wordprocessingml/2006/main" xmlns:w14="http://schemas.microsoft.com/office/word/2010/wordml" xmlns:w15="http://schemas.microsoft.com/office/word/2012/wordml" xmlns:w16se="http://schemas.microsoft.com/office/word/2015/wordml/symex" xmlns:wpg="http://schemas.microsoft.com/office/word/2010/wordprocessingGroup" xmlns:wpi="http://schemas.microsoft.com/office/word/2010/wordprocessingInk" xmlns:wne="http://schemas.microsoft.com/office/word/2006/wordml" xmlns:wps="http://schemas.microsoft.com/office/word/2010/wordprocessingShape" mc:Ignorable="w14 w15 w16se wp14">
   <w:endnote w:type="separator" w:id="-1">
     <w:p>
       <w:pPr>
@@ -1183,7 +1226,7 @@
 </file>
 
 <file path=word/footer1.xml><?xml version="1.0" encoding="utf-8"?>
-<w:ftr xmlns:wpc="http://schemas.microsoft.com/office/word/2010/wordprocessingCanvas" xmlns:mc="http://schemas.openxmlformats.org/markup-compatibility/2006" xmlns:o="urn:schemas-microsoft-com:office:office" xmlns:r="http://schemas.openxmlformats.org/officeDocument/2006/relationships" xmlns:m="http://schemas.openxmlformats.org/officeDocument/2006/math" xmlns:v="urn:schemas-microsoft-com:vml" xmlns:wp14="http://schemas.microsoft.com/office/word/2010/wordprocessingDrawing" xmlns:wp="http://schemas.openxmlformats.org/drawingml/2006/wordprocessingDrawing" xmlns:w10="urn:schemas-microsoft-com:office:word" xmlns:w="http://schemas.openxmlformats.org/wordprocessingml/2006/main" xmlns:w14="http://schemas.microsoft.com/office/word/2010/wordml" xmlns:w15="http://schemas.microsoft.com/office/word/2012/wordml" xmlns:wpg="http://schemas.microsoft.com/office/word/2010/wordprocessingGroup" xmlns:wpi="http://schemas.microsoft.com/office/word/2010/wordprocessingInk" xmlns:wne="http://schemas.microsoft.com/office/word/2006/wordml" xmlns:wps="http://schemas.microsoft.com/office/word/2010/wordprocessingShape" mc:Ignorable="w14 w15 wp14">
+<w:ftr xmlns:wpc="http://schemas.microsoft.com/office/word/2010/wordprocessingCanvas" xmlns:cx="http://schemas.microsoft.com/office/drawing/2014/chartex" xmlns:cx1="http://schemas.microsoft.com/office/drawing/2015/9/8/chartex" xmlns:mc="http://schemas.openxmlformats.org/markup-compatibility/2006" xmlns:o="urn:schemas-microsoft-com:office:office" xmlns:r="http://schemas.openxmlformats.org/officeDocument/2006/relationships" xmlns:m="http://schemas.openxmlformats.org/officeDocument/2006/math" xmlns:v="urn:schemas-microsoft-com:vml" xmlns:wp14="http://schemas.microsoft.com/office/word/2010/wordprocessingDrawing" xmlns:wp="http://schemas.openxmlformats.org/drawingml/2006/wordprocessingDrawing" xmlns:w10="urn:schemas-microsoft-com:office:word" xmlns:w="http://schemas.openxmlformats.org/wordprocessingml/2006/main" xmlns:w14="http://schemas.microsoft.com/office/word/2010/wordml" xmlns:w15="http://schemas.microsoft.com/office/word/2012/wordml" xmlns:w16se="http://schemas.microsoft.com/office/word/2015/wordml/symex" xmlns:wpg="http://schemas.microsoft.com/office/word/2010/wordprocessingGroup" xmlns:wpi="http://schemas.microsoft.com/office/word/2010/wordprocessingInk" xmlns:wne="http://schemas.microsoft.com/office/word/2006/wordml" xmlns:wps="http://schemas.microsoft.com/office/word/2010/wordprocessingShape" mc:Ignorable="w14 w15 w16se wp14">
   <w:p>
     <w:pPr>
       <w:pStyle w:val="Piedepgina"/>
@@ -1193,7 +1236,7 @@
 </file>
 
 <file path=word/footer2.xml><?xml version="1.0" encoding="utf-8"?>
-<w:ftr xmlns:wpc="http://schemas.microsoft.com/office/word/2010/wordprocessingCanvas" xmlns:mc="http://schemas.openxmlformats.org/markup-compatibility/2006" xmlns:o="urn:schemas-microsoft-com:office:office" xmlns:r="http://schemas.openxmlformats.org/officeDocument/2006/relationships" xmlns:m="http://schemas.openxmlformats.org/officeDocument/2006/math" xmlns:v="urn:schemas-microsoft-com:vml" xmlns:wp14="http://schemas.microsoft.com/office/word/2010/wordprocessingDrawing" xmlns:wp="http://schemas.openxmlformats.org/drawingml/2006/wordprocessingDrawing" xmlns:w10="urn:schemas-microsoft-com:office:word" xmlns:w="http://schemas.openxmlformats.org/wordprocessingml/2006/main" xmlns:w14="http://schemas.microsoft.com/office/word/2010/wordml" xmlns:w15="http://schemas.microsoft.com/office/word/2012/wordml" xmlns:wpg="http://schemas.microsoft.com/office/word/2010/wordprocessingGroup" xmlns:wpi="http://schemas.microsoft.com/office/word/2010/wordprocessingInk" xmlns:wne="http://schemas.microsoft.com/office/word/2006/wordml" xmlns:wps="http://schemas.microsoft.com/office/word/2010/wordprocessingShape" mc:Ignorable="w14 w15 wp14">
+<w:ftr xmlns:wpc="http://schemas.microsoft.com/office/word/2010/wordprocessingCanvas" xmlns:cx="http://schemas.microsoft.com/office/drawing/2014/chartex" xmlns:cx1="http://schemas.microsoft.com/office/drawing/2015/9/8/chartex" xmlns:mc="http://schemas.openxmlformats.org/markup-compatibility/2006" xmlns:o="urn:schemas-microsoft-com:office:office" xmlns:r="http://schemas.openxmlformats.org/officeDocument/2006/relationships" xmlns:m="http://schemas.openxmlformats.org/officeDocument/2006/math" xmlns:v="urn:schemas-microsoft-com:vml" xmlns:wp14="http://schemas.microsoft.com/office/word/2010/wordprocessingDrawing" xmlns:wp="http://schemas.openxmlformats.org/drawingml/2006/wordprocessingDrawing" xmlns:w10="urn:schemas-microsoft-com:office:word" xmlns:w="http://schemas.openxmlformats.org/wordprocessingml/2006/main" xmlns:w14="http://schemas.microsoft.com/office/word/2010/wordml" xmlns:w15="http://schemas.microsoft.com/office/word/2012/wordml" xmlns:w16se="http://schemas.microsoft.com/office/word/2015/wordml/symex" xmlns:wpg="http://schemas.microsoft.com/office/word/2010/wordprocessingGroup" xmlns:wpi="http://schemas.microsoft.com/office/word/2010/wordprocessingInk" xmlns:wne="http://schemas.microsoft.com/office/word/2006/wordml" xmlns:wps="http://schemas.microsoft.com/office/word/2010/wordprocessingShape" mc:Ignorable="w14 w15 w16se wp14">
   <w:p>
     <w:pPr>
       <w:pStyle w:val="Piedepgina"/>
@@ -1203,7 +1246,7 @@
 </file>
 
 <file path=word/footer3.xml><?xml version="1.0" encoding="utf-8"?>
-<w:ftr xmlns:wpc="http://schemas.microsoft.com/office/word/2010/wordprocessingCanvas" xmlns:mc="http://schemas.openxmlformats.org/markup-compatibility/2006" xmlns:o="urn:schemas-microsoft-com:office:office" xmlns:r="http://schemas.openxmlformats.org/officeDocument/2006/relationships" xmlns:m="http://schemas.openxmlformats.org/officeDocument/2006/math" xmlns:v="urn:schemas-microsoft-com:vml" xmlns:wp14="http://schemas.microsoft.com/office/word/2010/wordprocessingDrawing" xmlns:wp="http://schemas.openxmlformats.org/drawingml/2006/wordprocessingDrawing" xmlns:w10="urn:schemas-microsoft-com:office:word" xmlns:w="http://schemas.openxmlformats.org/wordprocessingml/2006/main" xmlns:w14="http://schemas.microsoft.com/office/word/2010/wordml" xmlns:w15="http://schemas.microsoft.com/office/word/2012/wordml" xmlns:wpg="http://schemas.microsoft.com/office/word/2010/wordprocessingGroup" xmlns:wpi="http://schemas.microsoft.com/office/word/2010/wordprocessingInk" xmlns:wne="http://schemas.microsoft.com/office/word/2006/wordml" xmlns:wps="http://schemas.microsoft.com/office/word/2010/wordprocessingShape" mc:Ignorable="w14 w15 wp14">
+<w:ftr xmlns:wpc="http://schemas.microsoft.com/office/word/2010/wordprocessingCanvas" xmlns:cx="http://schemas.microsoft.com/office/drawing/2014/chartex" xmlns:cx1="http://schemas.microsoft.com/office/drawing/2015/9/8/chartex" xmlns:mc="http://schemas.openxmlformats.org/markup-compatibility/2006" xmlns:o="urn:schemas-microsoft-com:office:office" xmlns:r="http://schemas.openxmlformats.org/officeDocument/2006/relationships" xmlns:m="http://schemas.openxmlformats.org/officeDocument/2006/math" xmlns:v="urn:schemas-microsoft-com:vml" xmlns:wp14="http://schemas.microsoft.com/office/word/2010/wordprocessingDrawing" xmlns:wp="http://schemas.openxmlformats.org/drawingml/2006/wordprocessingDrawing" xmlns:w10="urn:schemas-microsoft-com:office:word" xmlns:w="http://schemas.openxmlformats.org/wordprocessingml/2006/main" xmlns:w14="http://schemas.microsoft.com/office/word/2010/wordml" xmlns:w15="http://schemas.microsoft.com/office/word/2012/wordml" xmlns:w16se="http://schemas.microsoft.com/office/word/2015/wordml/symex" xmlns:wpg="http://schemas.microsoft.com/office/word/2010/wordprocessingGroup" xmlns:wpi="http://schemas.microsoft.com/office/word/2010/wordprocessingInk" xmlns:wne="http://schemas.microsoft.com/office/word/2006/wordml" xmlns:wps="http://schemas.microsoft.com/office/word/2010/wordprocessingShape" mc:Ignorable="w14 w15 w16se wp14">
   <w:p>
     <w:pPr>
       <w:pStyle w:val="Piedepgina"/>
@@ -1213,7 +1256,7 @@
 </file>
 
 <file path=word/footnotes.xml><?xml version="1.0" encoding="utf-8"?>
-<w:footnotes xmlns:wpc="http://schemas.microsoft.com/office/word/2010/wordprocessingCanvas" xmlns:mc="http://schemas.openxmlformats.org/markup-compatibility/2006" xmlns:o="urn:schemas-microsoft-com:office:office" xmlns:r="http://schemas.openxmlformats.org/officeDocument/2006/relationships" xmlns:m="http://schemas.openxmlformats.org/officeDocument/2006/math" xmlns:v="urn:schemas-microsoft-com:vml" xmlns:wp14="http://schemas.microsoft.com/office/word/2010/wordprocessingDrawing" xmlns:wp="http://schemas.openxmlformats.org/drawingml/2006/wordprocessingDrawing" xmlns:w10="urn:schemas-microsoft-com:office:word" xmlns:w="http://schemas.openxmlformats.org/wordprocessingml/2006/main" xmlns:w14="http://schemas.microsoft.com/office/word/2010/wordml" xmlns:w15="http://schemas.microsoft.com/office/word/2012/wordml" xmlns:wpg="http://schemas.microsoft.com/office/word/2010/wordprocessingGroup" xmlns:wpi="http://schemas.microsoft.com/office/word/2010/wordprocessingInk" xmlns:wne="http://schemas.microsoft.com/office/word/2006/wordml" xmlns:wps="http://schemas.microsoft.com/office/word/2010/wordprocessingShape" mc:Ignorable="w14 w15 wp14">
+<w:footnotes xmlns:wpc="http://schemas.microsoft.com/office/word/2010/wordprocessingCanvas" xmlns:cx="http://schemas.microsoft.com/office/drawing/2014/chartex" xmlns:cx1="http://schemas.microsoft.com/office/drawing/2015/9/8/chartex" xmlns:mc="http://schemas.openxmlformats.org/markup-compatibility/2006" xmlns:o="urn:schemas-microsoft-com:office:office" xmlns:r="http://schemas.openxmlformats.org/officeDocument/2006/relationships" xmlns:m="http://schemas.openxmlformats.org/officeDocument/2006/math" xmlns:v="urn:schemas-microsoft-com:vml" xmlns:wp14="http://schemas.microsoft.com/office/word/2010/wordprocessingDrawing" xmlns:wp="http://schemas.openxmlformats.org/drawingml/2006/wordprocessingDrawing" xmlns:w10="urn:schemas-microsoft-com:office:word" xmlns:w="http://schemas.openxmlformats.org/wordprocessingml/2006/main" xmlns:w14="http://schemas.microsoft.com/office/word/2010/wordml" xmlns:w15="http://schemas.microsoft.com/office/word/2012/wordml" xmlns:w16se="http://schemas.microsoft.com/office/word/2015/wordml/symex" xmlns:wpg="http://schemas.microsoft.com/office/word/2010/wordprocessingGroup" xmlns:wpi="http://schemas.microsoft.com/office/word/2010/wordprocessingInk" xmlns:wne="http://schemas.microsoft.com/office/word/2006/wordml" xmlns:wps="http://schemas.microsoft.com/office/word/2010/wordprocessingShape" mc:Ignorable="w14 w15 w16se wp14">
   <w:footnote w:type="separator" w:id="-1">
     <w:p>
       <w:pPr>
@@ -1238,7 +1281,7 @@
 </file>
 
 <file path=word/header1.xml><?xml version="1.0" encoding="utf-8"?>
-<w:hdr xmlns:wpc="http://schemas.microsoft.com/office/word/2010/wordprocessingCanvas" xmlns:mc="http://schemas.openxmlformats.org/markup-compatibility/2006" xmlns:o="urn:schemas-microsoft-com:office:office" xmlns:r="http://schemas.openxmlformats.org/officeDocument/2006/relationships" xmlns:m="http://schemas.openxmlformats.org/officeDocument/2006/math" xmlns:v="urn:schemas-microsoft-com:vml" xmlns:wp14="http://schemas.microsoft.com/office/word/2010/wordprocessingDrawing" xmlns:wp="http://schemas.openxmlformats.org/drawingml/2006/wordprocessingDrawing" xmlns:w10="urn:schemas-microsoft-com:office:word" xmlns:w="http://schemas.openxmlformats.org/wordprocessingml/2006/main" xmlns:w14="http://schemas.microsoft.com/office/word/2010/wordml" xmlns:w15="http://schemas.microsoft.com/office/word/2012/wordml" xmlns:wpg="http://schemas.microsoft.com/office/word/2010/wordprocessingGroup" xmlns:wpi="http://schemas.microsoft.com/office/word/2010/wordprocessingInk" xmlns:wne="http://schemas.microsoft.com/office/word/2006/wordml" xmlns:wps="http://schemas.microsoft.com/office/word/2010/wordprocessingShape" mc:Ignorable="w14 w15 wp14">
+<w:hdr xmlns:wpc="http://schemas.microsoft.com/office/word/2010/wordprocessingCanvas" xmlns:cx="http://schemas.microsoft.com/office/drawing/2014/chartex" xmlns:cx1="http://schemas.microsoft.com/office/drawing/2015/9/8/chartex" xmlns:mc="http://schemas.openxmlformats.org/markup-compatibility/2006" xmlns:o="urn:schemas-microsoft-com:office:office" xmlns:r="http://schemas.openxmlformats.org/officeDocument/2006/relationships" xmlns:m="http://schemas.openxmlformats.org/officeDocument/2006/math" xmlns:v="urn:schemas-microsoft-com:vml" xmlns:wp14="http://schemas.microsoft.com/office/word/2010/wordprocessingDrawing" xmlns:wp="http://schemas.openxmlformats.org/drawingml/2006/wordprocessingDrawing" xmlns:w10="urn:schemas-microsoft-com:office:word" xmlns:w="http://schemas.openxmlformats.org/wordprocessingml/2006/main" xmlns:w14="http://schemas.microsoft.com/office/word/2010/wordml" xmlns:w15="http://schemas.microsoft.com/office/word/2012/wordml" xmlns:w16se="http://schemas.microsoft.com/office/word/2015/wordml/symex" xmlns:wpg="http://schemas.microsoft.com/office/word/2010/wordprocessingGroup" xmlns:wpi="http://schemas.microsoft.com/office/word/2010/wordprocessingInk" xmlns:wne="http://schemas.microsoft.com/office/word/2006/wordml" xmlns:wps="http://schemas.microsoft.com/office/word/2010/wordprocessingShape" mc:Ignorable="w14 w15 w16se wp14">
   <w:p>
     <w:pPr>
       <w:pStyle w:val="Encabezado"/>
@@ -1279,7 +1322,7 @@
 </file>
 
 <file path=word/header2.xml><?xml version="1.0" encoding="utf-8"?>
-<w:hdr xmlns:wpc="http://schemas.microsoft.com/office/word/2010/wordprocessingCanvas" xmlns:mc="http://schemas.openxmlformats.org/markup-compatibility/2006" xmlns:o="urn:schemas-microsoft-com:office:office" xmlns:r="http://schemas.openxmlformats.org/officeDocument/2006/relationships" xmlns:m="http://schemas.openxmlformats.org/officeDocument/2006/math" xmlns:v="urn:schemas-microsoft-com:vml" xmlns:wp14="http://schemas.microsoft.com/office/word/2010/wordprocessingDrawing" xmlns:wp="http://schemas.openxmlformats.org/drawingml/2006/wordprocessingDrawing" xmlns:w10="urn:schemas-microsoft-com:office:word" xmlns:w="http://schemas.openxmlformats.org/wordprocessingml/2006/main" xmlns:w14="http://schemas.microsoft.com/office/word/2010/wordml" xmlns:w15="http://schemas.microsoft.com/office/word/2012/wordml" xmlns:wpg="http://schemas.microsoft.com/office/word/2010/wordprocessingGroup" xmlns:wpi="http://schemas.microsoft.com/office/word/2010/wordprocessingInk" xmlns:wne="http://schemas.microsoft.com/office/word/2006/wordml" xmlns:wps="http://schemas.microsoft.com/office/word/2010/wordprocessingShape" mc:Ignorable="w14 w15 wp14">
+<w:hdr xmlns:wpc="http://schemas.microsoft.com/office/word/2010/wordprocessingCanvas" xmlns:cx="http://schemas.microsoft.com/office/drawing/2014/chartex" xmlns:cx1="http://schemas.microsoft.com/office/drawing/2015/9/8/chartex" xmlns:mc="http://schemas.openxmlformats.org/markup-compatibility/2006" xmlns:o="urn:schemas-microsoft-com:office:office" xmlns:r="http://schemas.openxmlformats.org/officeDocument/2006/relationships" xmlns:m="http://schemas.openxmlformats.org/officeDocument/2006/math" xmlns:v="urn:schemas-microsoft-com:vml" xmlns:wp14="http://schemas.microsoft.com/office/word/2010/wordprocessingDrawing" xmlns:wp="http://schemas.openxmlformats.org/drawingml/2006/wordprocessingDrawing" xmlns:w10="urn:schemas-microsoft-com:office:word" xmlns:w="http://schemas.openxmlformats.org/wordprocessingml/2006/main" xmlns:w14="http://schemas.microsoft.com/office/word/2010/wordml" xmlns:w15="http://schemas.microsoft.com/office/word/2012/wordml" xmlns:w16se="http://schemas.microsoft.com/office/word/2015/wordml/symex" xmlns:wpg="http://schemas.microsoft.com/office/word/2010/wordprocessingGroup" xmlns:wpi="http://schemas.microsoft.com/office/word/2010/wordprocessingInk" xmlns:wne="http://schemas.microsoft.com/office/word/2006/wordml" xmlns:wps="http://schemas.microsoft.com/office/word/2010/wordprocessingShape" mc:Ignorable="w14 w15 w16se wp14">
   <w:p>
     <w:pPr>
       <w:pStyle w:val="Encabezado"/>
@@ -1318,7 +1361,7 @@
     <w:r>
       <w:rPr>
         <w:noProof/>
-        <w:lang w:val="en-US"/>
+        <w:lang w:eastAsia="es-MX"/>
       </w:rPr>
       <w:drawing>
         <wp:anchor distT="0" distB="0" distL="114300" distR="114300" simplePos="0" relativeHeight="251659264" behindDoc="0" locked="0" layoutInCell="1" allowOverlap="1" wp14:anchorId="2695BDD4" wp14:editId="59A022D7">
@@ -1388,7 +1431,7 @@
 </file>
 
 <file path=word/header3.xml><?xml version="1.0" encoding="utf-8"?>
-<w:hdr xmlns:wpc="http://schemas.microsoft.com/office/word/2010/wordprocessingCanvas" xmlns:mc="http://schemas.openxmlformats.org/markup-compatibility/2006" xmlns:o="urn:schemas-microsoft-com:office:office" xmlns:r="http://schemas.openxmlformats.org/officeDocument/2006/relationships" xmlns:m="http://schemas.openxmlformats.org/officeDocument/2006/math" xmlns:v="urn:schemas-microsoft-com:vml" xmlns:wp14="http://schemas.microsoft.com/office/word/2010/wordprocessingDrawing" xmlns:wp="http://schemas.openxmlformats.org/drawingml/2006/wordprocessingDrawing" xmlns:w10="urn:schemas-microsoft-com:office:word" xmlns:w="http://schemas.openxmlformats.org/wordprocessingml/2006/main" xmlns:w14="http://schemas.microsoft.com/office/word/2010/wordml" xmlns:w15="http://schemas.microsoft.com/office/word/2012/wordml" xmlns:wpg="http://schemas.microsoft.com/office/word/2010/wordprocessingGroup" xmlns:wpi="http://schemas.microsoft.com/office/word/2010/wordprocessingInk" xmlns:wne="http://schemas.microsoft.com/office/word/2006/wordml" xmlns:wps="http://schemas.microsoft.com/office/word/2010/wordprocessingShape" mc:Ignorable="w14 w15 wp14">
+<w:hdr xmlns:wpc="http://schemas.microsoft.com/office/word/2010/wordprocessingCanvas" xmlns:cx="http://schemas.microsoft.com/office/drawing/2014/chartex" xmlns:cx1="http://schemas.microsoft.com/office/drawing/2015/9/8/chartex" xmlns:mc="http://schemas.openxmlformats.org/markup-compatibility/2006" xmlns:o="urn:schemas-microsoft-com:office:office" xmlns:r="http://schemas.openxmlformats.org/officeDocument/2006/relationships" xmlns:m="http://schemas.openxmlformats.org/officeDocument/2006/math" xmlns:v="urn:schemas-microsoft-com:vml" xmlns:wp14="http://schemas.microsoft.com/office/word/2010/wordprocessingDrawing" xmlns:wp="http://schemas.openxmlformats.org/drawingml/2006/wordprocessingDrawing" xmlns:w10="urn:schemas-microsoft-com:office:word" xmlns:w="http://schemas.openxmlformats.org/wordprocessingml/2006/main" xmlns:w14="http://schemas.microsoft.com/office/word/2010/wordml" xmlns:w15="http://schemas.microsoft.com/office/word/2012/wordml" xmlns:w16se="http://schemas.microsoft.com/office/word/2015/wordml/symex" xmlns:wpg="http://schemas.microsoft.com/office/word/2010/wordprocessingGroup" xmlns:wpi="http://schemas.microsoft.com/office/word/2010/wordprocessingInk" xmlns:wne="http://schemas.microsoft.com/office/word/2006/wordml" xmlns:wps="http://schemas.microsoft.com/office/word/2010/wordprocessingShape" mc:Ignorable="w14 w15 w16se wp14">
   <w:p>
     <w:pPr>
       <w:pStyle w:val="Encabezado"/>
@@ -1429,7 +1472,7 @@
 </file>
 
 <file path=word/styles.xml><?xml version="1.0" encoding="utf-8"?>
-<w:styles xmlns:mc="http://schemas.openxmlformats.org/markup-compatibility/2006" xmlns:r="http://schemas.openxmlformats.org/officeDocument/2006/relationships" xmlns:w="http://schemas.openxmlformats.org/wordprocessingml/2006/main" xmlns:w14="http://schemas.microsoft.com/office/word/2010/wordml" xmlns:w15="http://schemas.microsoft.com/office/word/2012/wordml" mc:Ignorable="w14 w15">
+<w:styles xmlns:mc="http://schemas.openxmlformats.org/markup-compatibility/2006" xmlns:r="http://schemas.openxmlformats.org/officeDocument/2006/relationships" xmlns:w="http://schemas.openxmlformats.org/wordprocessingml/2006/main" xmlns:w14="http://schemas.microsoft.com/office/word/2010/wordml" xmlns:w15="http://schemas.microsoft.com/office/word/2012/wordml" xmlns:w16se="http://schemas.microsoft.com/office/word/2015/wordml/symex" mc:Ignorable="w14 w15 w16se">
   <w:docDefaults>
     <w:rPrDefault>
       <w:rPr>

</xml_diff>

<commit_message>
Se agrego plan de pruebas login
</commit_message>
<xml_diff>
--- a/Documentación/Planes de Pruebas/AplicaciónUsuario/Plan_PruebasLogin.docx
+++ b/Documentación/Planes de Pruebas/AplicaciónUsuario/Plan_PruebasLogin.docx
@@ -236,13 +236,13 @@
         <w:tblLook w:val="04A0" w:firstRow="1" w:lastRow="0" w:firstColumn="1" w:lastColumn="0" w:noHBand="0" w:noVBand="1"/>
       </w:tblPr>
       <w:tblGrid>
-        <w:gridCol w:w="1714"/>
-        <w:gridCol w:w="2624"/>
+        <w:gridCol w:w="1713"/>
+        <w:gridCol w:w="1730"/>
         <w:gridCol w:w="619"/>
-        <w:gridCol w:w="2051"/>
+        <w:gridCol w:w="3564"/>
         <w:gridCol w:w="75"/>
-        <w:gridCol w:w="790"/>
-        <w:gridCol w:w="2972"/>
+        <w:gridCol w:w="788"/>
+        <w:gridCol w:w="2582"/>
       </w:tblGrid>
       <w:tr>
         <w:trPr>
@@ -715,6 +715,54 @@
               <w:jc w:val="center"/>
               <w:cnfStyle w:val="000000100000" w:firstRow="0" w:lastRow="0" w:firstColumn="0" w:lastColumn="0" w:oddVBand="0" w:evenVBand="0" w:oddHBand="1" w:evenHBand="0" w:firstRowFirstColumn="0" w:firstRowLastColumn="0" w:lastRowFirstColumn="0" w:lastRowLastColumn="0"/>
             </w:pPr>
+            <w:r>
+              <w:rPr>
+                <w:noProof/>
+                <w:lang w:eastAsia="es-MX"/>
+              </w:rPr>
+              <w:drawing>
+                <wp:inline distT="0" distB="0" distL="0" distR="0" wp14:anchorId="3DBC9FA2" wp14:editId="6BF23061">
+                  <wp:extent cx="2392025" cy="1190625"/>
+                  <wp:effectExtent l="0" t="0" r="8890" b="0"/>
+                  <wp:docPr id="1" name="Imagen 1"/>
+                  <wp:cNvGraphicFramePr>
+                    <a:graphicFrameLocks xmlns:a="http://schemas.openxmlformats.org/drawingml/2006/main" noChangeAspect="1"/>
+                  </wp:cNvGraphicFramePr>
+                  <a:graphic xmlns:a="http://schemas.openxmlformats.org/drawingml/2006/main">
+                    <a:graphicData uri="http://schemas.openxmlformats.org/drawingml/2006/picture">
+                      <pic:pic xmlns:pic="http://schemas.openxmlformats.org/drawingml/2006/picture">
+                        <pic:nvPicPr>
+                          <pic:cNvPr id="1" name=""/>
+                          <pic:cNvPicPr/>
+                        </pic:nvPicPr>
+                        <pic:blipFill rotWithShape="1">
+                          <a:blip r:embed="rId6"/>
+                          <a:srcRect l="-415" t="3685" r="39088" b="42024"/>
+                          <a:stretch/>
+                        </pic:blipFill>
+                        <pic:spPr bwMode="auto">
+                          <a:xfrm>
+                            <a:off x="0" y="0"/>
+                            <a:ext cx="2397933" cy="1193565"/>
+                          </a:xfrm>
+                          <a:prstGeom prst="rect">
+                            <a:avLst/>
+                          </a:prstGeom>
+                          <a:ln>
+                            <a:noFill/>
+                          </a:ln>
+                          <a:extLst>
+                            <a:ext uri="{53640926-AAD7-44D8-BBD7-CCE9431645EC}">
+                              <a14:shadowObscured xmlns:a14="http://schemas.microsoft.com/office/drawing/2010/main"/>
+                            </a:ext>
+                          </a:extLst>
+                        </pic:spPr>
+                      </pic:pic>
+                    </a:graphicData>
+                  </a:graphic>
+                </wp:inline>
+              </w:drawing>
+            </w:r>
           </w:p>
         </w:tc>
         <w:tc>
@@ -780,21 +828,13 @@
               <w:cnfStyle w:val="000000000000" w:firstRow="0" w:lastRow="0" w:firstColumn="0" w:lastColumn="0" w:oddVBand="0" w:evenVBand="0" w:oddHBand="0" w:evenHBand="0" w:firstRowFirstColumn="0" w:firstRowLastColumn="0" w:lastRowFirstColumn="0" w:lastRowLastColumn="0"/>
             </w:pPr>
             <w:r>
-              <w:t xml:space="preserve">Al ingresar solo la contraseña del usuario, aparezca un </w:t>
-            </w:r>
-            <w:proofErr w:type="gramStart"/>
-            <w:r>
-              <w:t xml:space="preserve">mensaje </w:t>
-            </w:r>
-            <w:r>
-              <w:t xml:space="preserve"> </w:t>
-            </w:r>
-            <w:r>
-              <w:t>de</w:t>
-            </w:r>
-            <w:proofErr w:type="gramEnd"/>
-            <w:r>
-              <w:t xml:space="preserve"> datos incompletos.</w:t>
+              <w:t>Al ingresar solo la contraseña d</w:t>
+            </w:r>
+            <w:r>
+              <w:t>el usuario, aparezca un mensaje</w:t>
+            </w:r>
+            <w:r>
+              <w:t xml:space="preserve"> de datos incompletos.</w:t>
             </w:r>
           </w:p>
           <w:p>
@@ -836,6 +876,54 @@
             <w:pPr>
               <w:cnfStyle w:val="000000000000" w:firstRow="0" w:lastRow="0" w:firstColumn="0" w:lastColumn="0" w:oddVBand="0" w:evenVBand="0" w:oddHBand="0" w:evenHBand="0" w:firstRowFirstColumn="0" w:firstRowLastColumn="0" w:lastRowFirstColumn="0" w:lastRowLastColumn="0"/>
             </w:pPr>
+            <w:r>
+              <w:rPr>
+                <w:noProof/>
+                <w:lang w:eastAsia="es-MX"/>
+              </w:rPr>
+              <w:drawing>
+                <wp:inline distT="0" distB="0" distL="0" distR="0" wp14:anchorId="32277C9B" wp14:editId="2A05AA35">
+                  <wp:extent cx="2017316" cy="1095375"/>
+                  <wp:effectExtent l="0" t="0" r="2540" b="0"/>
+                  <wp:docPr id="2" name="Imagen 2"/>
+                  <wp:cNvGraphicFramePr>
+                    <a:graphicFrameLocks xmlns:a="http://schemas.openxmlformats.org/drawingml/2006/main" noChangeAspect="1"/>
+                  </wp:cNvGraphicFramePr>
+                  <a:graphic xmlns:a="http://schemas.openxmlformats.org/drawingml/2006/main">
+                    <a:graphicData uri="http://schemas.openxmlformats.org/drawingml/2006/picture">
+                      <pic:pic xmlns:pic="http://schemas.openxmlformats.org/drawingml/2006/picture">
+                        <pic:nvPicPr>
+                          <pic:cNvPr id="1" name=""/>
+                          <pic:cNvPicPr/>
+                        </pic:nvPicPr>
+                        <pic:blipFill rotWithShape="1">
+                          <a:blip r:embed="rId7"/>
+                          <a:srcRect r="39452" b="41520"/>
+                          <a:stretch/>
+                        </pic:blipFill>
+                        <pic:spPr bwMode="auto">
+                          <a:xfrm>
+                            <a:off x="0" y="0"/>
+                            <a:ext cx="2025319" cy="1099721"/>
+                          </a:xfrm>
+                          <a:prstGeom prst="rect">
+                            <a:avLst/>
+                          </a:prstGeom>
+                          <a:ln>
+                            <a:noFill/>
+                          </a:ln>
+                          <a:extLst>
+                            <a:ext uri="{53640926-AAD7-44D8-BBD7-CCE9431645EC}">
+                              <a14:shadowObscured xmlns:a14="http://schemas.microsoft.com/office/drawing/2010/main"/>
+                            </a:ext>
+                          </a:extLst>
+                        </pic:spPr>
+                      </pic:pic>
+                    </a:graphicData>
+                  </a:graphic>
+                </wp:inline>
+              </w:drawing>
+            </w:r>
           </w:p>
         </w:tc>
         <w:tc>
@@ -875,6 +963,7 @@
               <w:jc w:val="center"/>
             </w:pPr>
             <w:r>
+              <w:lastRenderedPageBreak/>
               <w:t>3</w:t>
             </w:r>
           </w:p>
@@ -920,13 +1009,18 @@
             <w:r>
               <w:t xml:space="preserve">Usuario: </w:t>
             </w:r>
-            <w:proofErr w:type="spellStart"/>
-            <w:r>
-              <w:t>janjdksk</w:t>
-            </w:r>
-            <w:proofErr w:type="spellEnd"/>
-            <w:r>
-              <w:t xml:space="preserve">  o juan$</w:t>
+            <w:r>
+              <w:rPr>
+                <w:noProof/>
+                <w:lang w:eastAsia="es-MX"/>
+              </w:rPr>
+              <w:t xml:space="preserve"> </w:t>
+            </w:r>
+            <w:r>
+              <w:t xml:space="preserve"> </w:t>
+            </w:r>
+            <w:r>
+              <w:t>o juan$</w:t>
             </w:r>
           </w:p>
           <w:p>
@@ -957,6 +1051,54 @@
             <w:pPr>
               <w:cnfStyle w:val="000000100000" w:firstRow="0" w:lastRow="0" w:firstColumn="0" w:lastColumn="0" w:oddVBand="0" w:evenVBand="0" w:oddHBand="1" w:evenHBand="0" w:firstRowFirstColumn="0" w:firstRowLastColumn="0" w:lastRowFirstColumn="0" w:lastRowLastColumn="0"/>
             </w:pPr>
+            <w:r>
+              <w:rPr>
+                <w:noProof/>
+                <w:lang w:eastAsia="es-MX"/>
+              </w:rPr>
+              <w:drawing>
+                <wp:inline distT="0" distB="0" distL="0" distR="0" wp14:anchorId="27C982C3" wp14:editId="78AA31B4">
+                  <wp:extent cx="2481302" cy="1266825"/>
+                  <wp:effectExtent l="0" t="0" r="0" b="0"/>
+                  <wp:docPr id="3" name="Imagen 3"/>
+                  <wp:cNvGraphicFramePr>
+                    <a:graphicFrameLocks xmlns:a="http://schemas.openxmlformats.org/drawingml/2006/main" noChangeAspect="1"/>
+                  </wp:cNvGraphicFramePr>
+                  <a:graphic xmlns:a="http://schemas.openxmlformats.org/drawingml/2006/main">
+                    <a:graphicData uri="http://schemas.openxmlformats.org/drawingml/2006/picture">
+                      <pic:pic xmlns:pic="http://schemas.openxmlformats.org/drawingml/2006/picture">
+                        <pic:nvPicPr>
+                          <pic:cNvPr id="1" name=""/>
+                          <pic:cNvPicPr/>
+                        </pic:nvPicPr>
+                        <pic:blipFill rotWithShape="1">
+                          <a:blip r:embed="rId8"/>
+                          <a:srcRect r="35068" b="41033"/>
+                          <a:stretch/>
+                        </pic:blipFill>
+                        <pic:spPr bwMode="auto">
+                          <a:xfrm>
+                            <a:off x="0" y="0"/>
+                            <a:ext cx="2499975" cy="1276358"/>
+                          </a:xfrm>
+                          <a:prstGeom prst="rect">
+                            <a:avLst/>
+                          </a:prstGeom>
+                          <a:ln>
+                            <a:noFill/>
+                          </a:ln>
+                          <a:extLst>
+                            <a:ext uri="{53640926-AAD7-44D8-BBD7-CCE9431645EC}">
+                              <a14:shadowObscured xmlns:a14="http://schemas.microsoft.com/office/drawing/2010/main"/>
+                            </a:ext>
+                          </a:extLst>
+                        </pic:spPr>
+                      </pic:pic>
+                    </a:graphicData>
+                  </a:graphic>
+                </wp:inline>
+              </w:drawing>
+            </w:r>
           </w:p>
         </w:tc>
         <w:tc>
@@ -1053,6 +1195,65 @@
           </w:tcPr>
           <w:p>
             <w:pPr>
+              <w:cnfStyle w:val="000000000000" w:firstRow="0" w:lastRow="0" w:firstColumn="0" w:lastColumn="0" w:oddVBand="0" w:evenVBand="0" w:oddHBand="0" w:evenHBand="0" w:firstRowFirstColumn="0" w:firstRowLastColumn="0" w:lastRowFirstColumn="0" w:lastRowLastColumn="0"/>
+            </w:pPr>
+            <w:r>
+              <w:rPr>
+                <w:noProof/>
+                <w:lang w:eastAsia="es-MX"/>
+              </w:rPr>
+              <w:drawing>
+                <wp:inline distT="0" distB="0" distL="0" distR="0" wp14:anchorId="23E47226" wp14:editId="0DFBD1C2">
+                  <wp:extent cx="2170137" cy="1104900"/>
+                  <wp:effectExtent l="0" t="0" r="1905" b="0"/>
+                  <wp:docPr id="5" name="Imagen 5"/>
+                  <wp:cNvGraphicFramePr>
+                    <a:graphicFrameLocks xmlns:a="http://schemas.openxmlformats.org/drawingml/2006/main" noChangeAspect="1"/>
+                  </wp:cNvGraphicFramePr>
+                  <a:graphic xmlns:a="http://schemas.openxmlformats.org/drawingml/2006/main">
+                    <a:graphicData uri="http://schemas.openxmlformats.org/drawingml/2006/picture">
+                      <pic:pic xmlns:pic="http://schemas.openxmlformats.org/drawingml/2006/picture">
+                        <pic:nvPicPr>
+                          <pic:cNvPr id="1" name=""/>
+                          <pic:cNvPicPr/>
+                        </pic:nvPicPr>
+                        <pic:blipFill rotWithShape="1">
+                          <a:blip r:embed="rId9"/>
+                          <a:srcRect r="34997" b="41135"/>
+                          <a:stretch/>
+                        </pic:blipFill>
+                        <pic:spPr bwMode="auto">
+                          <a:xfrm>
+                            <a:off x="0" y="0"/>
+                            <a:ext cx="2174843" cy="1107296"/>
+                          </a:xfrm>
+                          <a:prstGeom prst="rect">
+                            <a:avLst/>
+                          </a:prstGeom>
+                          <a:ln>
+                            <a:noFill/>
+                          </a:ln>
+                          <a:extLst>
+                            <a:ext uri="{53640926-AAD7-44D8-BBD7-CCE9431645EC}">
+                              <a14:shadowObscured xmlns:a14="http://schemas.microsoft.com/office/drawing/2010/main"/>
+                            </a:ext>
+                          </a:extLst>
+                        </pic:spPr>
+                      </pic:pic>
+                    </a:graphicData>
+                  </a:graphic>
+                </wp:inline>
+              </w:drawing>
+            </w:r>
+          </w:p>
+          <w:p>
+            <w:pPr>
+              <w:cnfStyle w:val="000000000000" w:firstRow="0" w:lastRow="0" w:firstColumn="0" w:lastColumn="0" w:oddVBand="0" w:evenVBand="0" w:oddHBand="0" w:evenHBand="0" w:firstRowFirstColumn="0" w:firstRowLastColumn="0" w:lastRowFirstColumn="0" w:lastRowLastColumn="0"/>
+            </w:pPr>
+          </w:p>
+          <w:p>
+            <w:pPr>
+              <w:jc w:val="center"/>
               <w:cnfStyle w:val="000000000000" w:firstRow="0" w:lastRow="0" w:firstColumn="0" w:lastColumn="0" w:oddVBand="0" w:evenVBand="0" w:oddHBand="0" w:evenHBand="0" w:firstRowFirstColumn="0" w:firstRowLastColumn="0" w:lastRowFirstColumn="0" w:lastRowLastColumn="0"/>
             </w:pPr>
           </w:p>
@@ -1094,7 +1295,6 @@
               <w:jc w:val="center"/>
             </w:pPr>
             <w:r>
-              <w:lastRenderedPageBreak/>
               <w:t>5</w:t>
             </w:r>
           </w:p>
@@ -1128,36 +1328,196 @@
             </w:r>
             <w:r>
               <w:t>Juan</w:t>
+            </w:r>
+          </w:p>
+          <w:p>
+            <w:pPr>
+              <w:cnfStyle w:val="000000100000" w:firstRow="0" w:lastRow="0" w:firstColumn="0" w:lastColumn="0" w:oddVBand="0" w:evenVBand="0" w:oddHBand="1" w:evenHBand="0" w:firstRowFirstColumn="0" w:firstRowLastColumn="0" w:lastRowFirstColumn="0" w:lastRowLastColumn="0"/>
+            </w:pPr>
+            <w:proofErr w:type="spellStart"/>
+            <w:r>
+              <w:t>Contrasena</w:t>
+            </w:r>
+            <w:proofErr w:type="spellEnd"/>
+            <w:r>
+              <w:t xml:space="preserve">: </w:t>
+            </w:r>
+            <w:r>
+              <w:t>123456</w:t>
+            </w:r>
+          </w:p>
+        </w:tc>
+        <w:tc>
+          <w:tcPr>
+            <w:tcW w:w="2630" w:type="dxa"/>
+            <w:gridSpan w:val="2"/>
+          </w:tcPr>
+          <w:p>
+            <w:pPr>
+              <w:cnfStyle w:val="000000100000" w:firstRow="0" w:lastRow="0" w:firstColumn="0" w:lastColumn="0" w:oddVBand="0" w:evenVBand="0" w:oddHBand="1" w:evenHBand="0" w:firstRowFirstColumn="0" w:firstRowLastColumn="0" w:lastRowFirstColumn="0" w:lastRowLastColumn="0"/>
+              <w:rPr>
+                <w:noProof/>
+                <w:lang w:eastAsia="es-MX"/>
+              </w:rPr>
+            </w:pPr>
+            <w:r>
+              <w:rPr>
+                <w:noProof/>
+                <w:lang w:eastAsia="es-MX"/>
+              </w:rPr>
+              <w:drawing>
+                <wp:inline distT="0" distB="0" distL="0" distR="0" wp14:anchorId="7F2781DE" wp14:editId="4B9A0588">
+                  <wp:extent cx="1128012" cy="819150"/>
+                  <wp:effectExtent l="0" t="0" r="0" b="0"/>
+                  <wp:docPr id="6" name="Imagen 6"/>
+                  <wp:cNvGraphicFramePr>
+                    <a:graphicFrameLocks xmlns:a="http://schemas.openxmlformats.org/drawingml/2006/main" noChangeAspect="1"/>
+                  </wp:cNvGraphicFramePr>
+                  <a:graphic xmlns:a="http://schemas.openxmlformats.org/drawingml/2006/main">
+                    <a:graphicData uri="http://schemas.openxmlformats.org/drawingml/2006/picture">
+                      <pic:pic xmlns:pic="http://schemas.openxmlformats.org/drawingml/2006/picture">
+                        <pic:nvPicPr>
+                          <pic:cNvPr id="1" name=""/>
+                          <pic:cNvPicPr/>
+                        </pic:nvPicPr>
+                        <pic:blipFill rotWithShape="1">
+                          <a:blip r:embed="rId10"/>
+                          <a:srcRect r="54471" b="41195"/>
+                          <a:stretch/>
+                        </pic:blipFill>
+                        <pic:spPr bwMode="auto">
+                          <a:xfrm>
+                            <a:off x="0" y="0"/>
+                            <a:ext cx="1135884" cy="824866"/>
+                          </a:xfrm>
+                          <a:prstGeom prst="rect">
+                            <a:avLst/>
+                          </a:prstGeom>
+                          <a:ln>
+                            <a:noFill/>
+                          </a:ln>
+                          <a:extLst>
+                            <a:ext uri="{53640926-AAD7-44D8-BBD7-CCE9431645EC}">
+                              <a14:shadowObscured xmlns:a14="http://schemas.microsoft.com/office/drawing/2010/main"/>
+                            </a:ext>
+                          </a:extLst>
+                        </pic:spPr>
+                      </pic:pic>
+                    </a:graphicData>
+                  </a:graphic>
+                </wp:inline>
+              </w:drawing>
+            </w:r>
+            <w:r>
+              <w:rPr>
+                <w:noProof/>
+                <w:lang w:eastAsia="es-MX"/>
+              </w:rPr>
+              <w:t xml:space="preserve"> </w:t>
+            </w:r>
+            <w:r>
+              <w:rPr>
+                <w:noProof/>
+                <w:lang w:eastAsia="es-MX"/>
+              </w:rPr>
+              <w:drawing>
+                <wp:inline distT="0" distB="0" distL="0" distR="0" wp14:anchorId="460BB5BC" wp14:editId="666ADA4A">
+                  <wp:extent cx="1819275" cy="771525"/>
+                  <wp:effectExtent l="0" t="0" r="9525" b="9525"/>
+                  <wp:docPr id="7" name="Imagen 7"/>
+                  <wp:cNvGraphicFramePr>
+                    <a:graphicFrameLocks xmlns:a="http://schemas.openxmlformats.org/drawingml/2006/main" noChangeAspect="1"/>
+                  </wp:cNvGraphicFramePr>
+                  <a:graphic xmlns:a="http://schemas.openxmlformats.org/drawingml/2006/main">
+                    <a:graphicData uri="http://schemas.openxmlformats.org/drawingml/2006/picture">
+                      <pic:pic xmlns:pic="http://schemas.openxmlformats.org/drawingml/2006/picture">
+                        <pic:nvPicPr>
+                          <pic:cNvPr id="1" name=""/>
+                          <pic:cNvPicPr/>
+                        </pic:nvPicPr>
+                        <pic:blipFill rotWithShape="1">
+                          <a:blip r:embed="rId11"/>
+                          <a:srcRect l="36992" t="37596" r="37127" b="42883"/>
+                          <a:stretch/>
+                        </pic:blipFill>
+                        <pic:spPr bwMode="auto">
+                          <a:xfrm>
+                            <a:off x="0" y="0"/>
+                            <a:ext cx="1819275" cy="771525"/>
+                          </a:xfrm>
+                          <a:prstGeom prst="rect">
+                            <a:avLst/>
+                          </a:prstGeom>
+                          <a:ln>
+                            <a:noFill/>
+                          </a:ln>
+                          <a:extLst>
+                            <a:ext uri="{53640926-AAD7-44D8-BBD7-CCE9431645EC}">
+                              <a14:shadowObscured xmlns:a14="http://schemas.microsoft.com/office/drawing/2010/main"/>
+                            </a:ext>
+                          </a:extLst>
+                        </pic:spPr>
+                      </pic:pic>
+                    </a:graphicData>
+                  </a:graphic>
+                </wp:inline>
+              </w:drawing>
+            </w:r>
+          </w:p>
+          <w:p>
+            <w:pPr>
+              <w:cnfStyle w:val="000000100000" w:firstRow="0" w:lastRow="0" w:firstColumn="0" w:lastColumn="0" w:oddVBand="0" w:evenVBand="0" w:oddHBand="1" w:evenHBand="0" w:firstRowFirstColumn="0" w:firstRowLastColumn="0" w:lastRowFirstColumn="0" w:lastRowLastColumn="0"/>
+            </w:pPr>
+            <w:r>
+              <w:rPr>
+                <w:noProof/>
+                <w:lang w:eastAsia="es-MX"/>
+              </w:rPr>
+              <w:drawing>
+                <wp:inline distT="0" distB="0" distL="0" distR="0" wp14:anchorId="1CDC0C7F" wp14:editId="7D2A1ACC">
+                  <wp:extent cx="1866900" cy="1324675"/>
+                  <wp:effectExtent l="0" t="0" r="0" b="8890"/>
+                  <wp:docPr id="8" name="Imagen 8"/>
+                  <wp:cNvGraphicFramePr>
+                    <a:graphicFrameLocks xmlns:a="http://schemas.openxmlformats.org/drawingml/2006/main" noChangeAspect="1"/>
+                  </wp:cNvGraphicFramePr>
+                  <a:graphic xmlns:a="http://schemas.openxmlformats.org/drawingml/2006/main">
+                    <a:graphicData uri="http://schemas.openxmlformats.org/drawingml/2006/picture">
+                      <pic:pic xmlns:pic="http://schemas.openxmlformats.org/drawingml/2006/picture">
+                        <pic:nvPicPr>
+                          <pic:cNvPr id="1" name=""/>
+                          <pic:cNvPicPr/>
+                        </pic:nvPicPr>
+                        <pic:blipFill rotWithShape="1">
+                          <a:blip r:embed="rId12"/>
+                          <a:srcRect r="26287" b="6973"/>
+                          <a:stretch/>
+                        </pic:blipFill>
+                        <pic:spPr bwMode="auto">
+                          <a:xfrm>
+                            <a:off x="0" y="0"/>
+                            <a:ext cx="1880904" cy="1334611"/>
+                          </a:xfrm>
+                          <a:prstGeom prst="rect">
+                            <a:avLst/>
+                          </a:prstGeom>
+                          <a:ln>
+                            <a:noFill/>
+                          </a:ln>
+                          <a:extLst>
+                            <a:ext uri="{53640926-AAD7-44D8-BBD7-CCE9431645EC}">
+                              <a14:shadowObscured xmlns:a14="http://schemas.microsoft.com/office/drawing/2010/main"/>
+                            </a:ext>
+                          </a:extLst>
+                        </pic:spPr>
+                      </pic:pic>
+                    </a:graphicData>
+                  </a:graphic>
+                </wp:inline>
+              </w:drawing>
             </w:r>
             <w:bookmarkStart w:id="0" w:name="_GoBack"/>
             <w:bookmarkEnd w:id="0"/>
-          </w:p>
-          <w:p>
-            <w:pPr>
-              <w:cnfStyle w:val="000000100000" w:firstRow="0" w:lastRow="0" w:firstColumn="0" w:lastColumn="0" w:oddVBand="0" w:evenVBand="0" w:oddHBand="1" w:evenHBand="0" w:firstRowFirstColumn="0" w:firstRowLastColumn="0" w:lastRowFirstColumn="0" w:lastRowLastColumn="0"/>
-            </w:pPr>
-            <w:proofErr w:type="spellStart"/>
-            <w:r>
-              <w:t>Contrasena</w:t>
-            </w:r>
-            <w:proofErr w:type="spellEnd"/>
-            <w:r>
-              <w:t xml:space="preserve">: </w:t>
-            </w:r>
-            <w:r>
-              <w:t>123456</w:t>
-            </w:r>
-          </w:p>
-        </w:tc>
-        <w:tc>
-          <w:tcPr>
-            <w:tcW w:w="2630" w:type="dxa"/>
-            <w:gridSpan w:val="2"/>
-          </w:tcPr>
-          <w:p>
-            <w:pPr>
-              <w:cnfStyle w:val="000000100000" w:firstRow="0" w:lastRow="0" w:firstColumn="0" w:lastColumn="0" w:oddVBand="0" w:evenVBand="0" w:oddHBand="1" w:evenHBand="0" w:firstRowFirstColumn="0" w:firstRowLastColumn="0" w:lastRowFirstColumn="0" w:lastRowLastColumn="0"/>
-            </w:pPr>
           </w:p>
         </w:tc>
         <w:tc>
@@ -1185,12 +1545,12 @@
     </w:tbl>
     <w:p/>
     <w:sectPr>
-      <w:headerReference w:type="even" r:id="rId6"/>
-      <w:headerReference w:type="default" r:id="rId7"/>
-      <w:footerReference w:type="even" r:id="rId8"/>
-      <w:footerReference w:type="default" r:id="rId9"/>
-      <w:headerReference w:type="first" r:id="rId10"/>
-      <w:footerReference w:type="first" r:id="rId11"/>
+      <w:headerReference w:type="even" r:id="rId13"/>
+      <w:headerReference w:type="default" r:id="rId14"/>
+      <w:footerReference w:type="even" r:id="rId15"/>
+      <w:footerReference w:type="default" r:id="rId16"/>
+      <w:headerReference w:type="first" r:id="rId17"/>
+      <w:footerReference w:type="first" r:id="rId18"/>
       <w:pgSz w:w="12240" w:h="15840"/>
       <w:pgMar w:top="1417" w:right="1701" w:bottom="1417" w:left="1701" w:header="708" w:footer="708" w:gutter="0"/>
       <w:cols w:space="708"/>

</xml_diff>

<commit_message>
se agrgo plan de pruebas Login
</commit_message>
<xml_diff>
--- a/Documentación/Planes de Pruebas/AplicaciónUsuario/Plan_PruebasLogin.docx
+++ b/Documentación/Planes de Pruebas/AplicaciónUsuario/Plan_PruebasLogin.docx
@@ -980,18 +980,12 @@
               <w:t>Al ingresar un nombre de usuario incorrecto</w:t>
             </w:r>
             <w:r>
-              <w:t xml:space="preserve">, aparezca un mensaje </w:t>
-            </w:r>
-            <w:proofErr w:type="gramStart"/>
-            <w:r>
-              <w:t xml:space="preserve">de </w:t>
-            </w:r>
-            <w:r>
-              <w:t xml:space="preserve"> de</w:t>
-            </w:r>
-            <w:proofErr w:type="gramEnd"/>
-            <w:r>
-              <w:t xml:space="preserve"> usuario incorrecto.</w:t>
+              <w:t>, aparezca un mensaje</w:t>
+            </w:r>
+            <w:bookmarkStart w:id="0" w:name="_GoBack"/>
+            <w:bookmarkEnd w:id="0"/>
+            <w:r>
+              <w:t xml:space="preserve"> de usuario incorrecto.</w:t>
             </w:r>
           </w:p>
           <w:p>
@@ -1516,8 +1510,6 @@
                 </wp:inline>
               </w:drawing>
             </w:r>
-            <w:bookmarkStart w:id="0" w:name="_GoBack"/>
-            <w:bookmarkEnd w:id="0"/>
           </w:p>
         </w:tc>
         <w:tc>

</xml_diff>